<commit_message>
Doc con respuesta a preguntas
</commit_message>
<xml_diff>
--- a/docs/M2851_prac1.docx
+++ b/docs/M2851_prac1.docx
@@ -9,6 +9,7 @@
           <w:ilvl w:val="0"/>
           <w:numId w:val="5"/>
         </w:numPr>
+        <w:jc w:val="both"/>
       </w:pPr>
       <w:r>
         <w:rPr>
@@ -27,90 +28,181 @@
     </w:p>
     <w:p>
       <w:pPr>
-        <w:pStyle w:val="Subttulo"/>
-        <w:ind w:left="708"/>
-        <w:rPr>
-          <w:rStyle w:val="nfasissutil"/>
-          <w:i w:val="0"/>
-          <w:iCs w:val="0"/>
-          <w:color w:val="5A5A5A" w:themeColor="text1" w:themeTint="A5"/>
-        </w:rPr>
-      </w:pPr>
-      <w:r>
-        <w:t>Explicar</w:t>
-      </w:r>
-      <w:r>
-        <w:rPr>
-          <w:rStyle w:val="nfasissutil"/>
-          <w:i w:val="0"/>
-          <w:iCs w:val="0"/>
-          <w:color w:val="5A5A5A" w:themeColor="text1" w:themeTint="A5"/>
-        </w:rPr>
-        <w:t xml:space="preserve"> en qué</w:t>
-      </w:r>
-      <w:r>
-        <w:t xml:space="preserve"> contexto se ha recolectado la informaci</w:t>
-      </w:r>
-      <w:r>
-        <w:rPr>
-          <w:rStyle w:val="nfasissutil"/>
-          <w:i w:val="0"/>
-          <w:iCs w:val="0"/>
-          <w:color w:val="5A5A5A" w:themeColor="text1" w:themeTint="A5"/>
-        </w:rPr>
-        <w:t>ó</w:t>
-      </w:r>
-      <w:r>
-        <w:t>n.</w:t>
-      </w:r>
-      <w:r>
-        <w:rPr>
-          <w:rStyle w:val="nfasissutil"/>
-          <w:i w:val="0"/>
-          <w:iCs w:val="0"/>
-          <w:color w:val="5A5A5A" w:themeColor="text1" w:themeTint="A5"/>
-        </w:rPr>
-        <w:t xml:space="preserve"> </w:t>
-      </w:r>
-      <w:r>
-        <w:t>Expliqu</w:t>
-      </w:r>
-      <w:r>
-        <w:rPr>
-          <w:rStyle w:val="nfasissutil"/>
-          <w:i w:val="0"/>
-          <w:iCs w:val="0"/>
-          <w:color w:val="5A5A5A" w:themeColor="text1" w:themeTint="A5"/>
-        </w:rPr>
-        <w:t xml:space="preserve">e por qué el </w:t>
-      </w:r>
-      <w:r>
-        <w:t>s</w:t>
-      </w:r>
-      <w:r>
-        <w:rPr>
-          <w:rStyle w:val="nfasissutil"/>
-          <w:i w:val="0"/>
-          <w:iCs w:val="0"/>
-          <w:color w:val="5A5A5A" w:themeColor="text1" w:themeTint="A5"/>
-        </w:rPr>
-        <w:t>itio web elegido proporciona dicha información.</w:t>
-      </w:r>
-    </w:p>
-    <w:p/>
-    <w:p>
-      <w:r>
-        <w:tab/>
-      </w:r>
-    </w:p>
-    <w:p/>
-    <w:p>
-      <w:pPr>
-        <w:pStyle w:val="Prrafodelista"/>
-        <w:numPr>
-          <w:ilvl w:val="0"/>
-          <w:numId w:val="5"/>
-        </w:numPr>
+        <w:pStyle w:val="Prrafodelista"/>
+        <w:jc w:val="both"/>
+        <w:rPr>
+          <w:rStyle w:val="SubttuloCar"/>
+        </w:rPr>
+      </w:pPr>
+      <w:r>
+        <w:rPr>
+          <w:rStyle w:val="SubttuloCar"/>
+        </w:rPr>
+        <w:t>El</w:t>
+      </w:r>
+      <w:r>
+        <w:rPr>
+          <w:rStyle w:val="SubttuloCar"/>
+        </w:rPr>
+        <w:t xml:space="preserve"> conjunto de datos generado </w:t>
+      </w:r>
+      <w:r>
+        <w:rPr>
+          <w:rStyle w:val="SubttuloCar"/>
+        </w:rPr>
+        <w:t xml:space="preserve">resume en cifras cada </w:t>
+      </w:r>
+      <w:r>
+        <w:rPr>
+          <w:rStyle w:val="SubttuloCar"/>
+        </w:rPr>
+        <w:t xml:space="preserve">partido </w:t>
+      </w:r>
+      <w:r>
+        <w:rPr>
+          <w:rStyle w:val="SubttuloCar"/>
+        </w:rPr>
+        <w:t xml:space="preserve">de cada jornada de las últimas 20 temporadas de la liga de futbol de 1ª División Española. </w:t>
+      </w:r>
+      <w:r>
+        <w:rPr>
+          <w:rStyle w:val="SubttuloCar"/>
+        </w:rPr>
+        <w:t>En él se almacenan desde los nombres de los equipos que participaron hasta la temperatura que hizo ese día.</w:t>
+      </w:r>
+    </w:p>
+    <w:p>
+      <w:pPr>
+        <w:pStyle w:val="Prrafodelista"/>
+        <w:jc w:val="both"/>
+        <w:rPr>
+          <w:rStyle w:val="SubttuloCar"/>
+        </w:rPr>
+      </w:pPr>
+    </w:p>
+    <w:p>
+      <w:pPr>
+        <w:pStyle w:val="Prrafodelista"/>
+        <w:jc w:val="both"/>
+        <w:rPr>
+          <w:rStyle w:val="SubttuloCar"/>
+        </w:rPr>
+      </w:pPr>
+      <w:r>
+        <w:rPr>
+          <w:rStyle w:val="SubttuloCar"/>
+        </w:rPr>
+        <w:t>En cuanto a los datos referentes a las estadísticas del partido, la web que proporciona los datos tiene como motivación…</w:t>
+      </w:r>
+    </w:p>
+    <w:p>
+      <w:pPr>
+        <w:pStyle w:val="Prrafodelista"/>
+        <w:jc w:val="both"/>
+        <w:rPr>
+          <w:rStyle w:val="SubttuloCar"/>
+        </w:rPr>
+      </w:pPr>
+    </w:p>
+    <w:p>
+      <w:pPr>
+        <w:pStyle w:val="Prrafodelista"/>
+        <w:jc w:val="both"/>
+        <w:rPr>
+          <w:rStyle w:val="SubttuloCar"/>
+        </w:rPr>
+      </w:pPr>
+      <w:r>
+        <w:rPr>
+          <w:rStyle w:val="SubttuloCar"/>
+        </w:rPr>
+        <w:t xml:space="preserve">Por otro lado, los datos referentes a </w:t>
+      </w:r>
+      <w:r>
+        <w:rPr>
+          <w:rStyle w:val="SubttuloCar"/>
+        </w:rPr>
+        <w:t xml:space="preserve">la </w:t>
+      </w:r>
+      <w:r>
+        <w:rPr>
+          <w:rStyle w:val="SubttuloCar"/>
+        </w:rPr>
+        <w:t>climatología</w:t>
+      </w:r>
+      <w:r>
+        <w:rPr>
+          <w:rStyle w:val="SubttuloCar"/>
+        </w:rPr>
+        <w:t xml:space="preserve"> se obtuvieron de la Agencia Estatal de Meteorología (</w:t>
+      </w:r>
+      <w:proofErr w:type="spellStart"/>
+      <w:r>
+        <w:rPr>
+          <w:rStyle w:val="SubttuloCar"/>
+        </w:rPr>
+        <w:t>AEMet</w:t>
+      </w:r>
+      <w:proofErr w:type="spellEnd"/>
+      <w:r>
+        <w:rPr>
+          <w:rStyle w:val="SubttuloCar"/>
+        </w:rPr>
+        <w:t>)</w:t>
+      </w:r>
+      <w:r>
+        <w:rPr>
+          <w:rStyle w:val="SubttuloCar"/>
+        </w:rPr>
+        <w:t xml:space="preserve"> que proporciona, mediante su API, </w:t>
+      </w:r>
+      <w:r>
+        <w:rPr>
+          <w:rStyle w:val="SubttuloCar"/>
+        </w:rPr>
+        <w:t>parte de l</w:t>
+      </w:r>
+      <w:r>
+        <w:rPr>
+          <w:rStyle w:val="SubttuloCar"/>
+        </w:rPr>
+        <w:t xml:space="preserve">a información </w:t>
+      </w:r>
+      <w:r>
+        <w:rPr>
+          <w:rStyle w:val="SubttuloCar"/>
+        </w:rPr>
+        <w:t xml:space="preserve">de la cual es propietaria y que trata de aportar valor dicho servicio, tal y como se comentó en su sección de noticias: </w:t>
+      </w:r>
+    </w:p>
+    <w:p>
+      <w:pPr>
+        <w:pStyle w:val="Prrafodelista"/>
+        <w:jc w:val="both"/>
+        <w:rPr>
+          <w:rStyle w:val="SubttuloCar"/>
+        </w:rPr>
+      </w:pPr>
+    </w:p>
+    <w:p>
+      <w:pPr>
+        <w:pStyle w:val="Prrafodelista"/>
+        <w:jc w:val="both"/>
+        <w:rPr>
+          <w:rStyle w:val="SubttuloCar"/>
+        </w:rPr>
+      </w:pPr>
+      <w:r>
+        <w:rPr>
+          <w:rStyle w:val="SubttuloCar"/>
+        </w:rPr>
+        <w:t>“…</w:t>
+      </w:r>
+    </w:p>
+    <w:p>
+      <w:pPr>
+        <w:pStyle w:val="Prrafodelista"/>
+        <w:jc w:val="both"/>
         <w:rPr>
           <w:rFonts w:eastAsiaTheme="minorEastAsia"/>
           <w:color w:val="5A5A5A" w:themeColor="text1" w:themeTint="A5"/>
@@ -121,70 +213,84 @@
       </w:pPr>
       <w:r>
         <w:rPr>
-          <w:rStyle w:val="Ttulo2Car"/>
-        </w:rPr>
-        <w:t xml:space="preserve">Definir un título para el </w:t>
-      </w:r>
-      <w:proofErr w:type="spellStart"/>
-      <w:r>
-        <w:rPr>
-          <w:rStyle w:val="Ttulo2Car"/>
-        </w:rPr>
-        <w:t>dataset</w:t>
-      </w:r>
-      <w:proofErr w:type="spellEnd"/>
-      <w:r>
-        <w:rPr>
-          <w:rStyle w:val="Ttulo2Car"/>
+          <w:rStyle w:val="CitaCar"/>
+        </w:rPr>
+        <w:t xml:space="preserve">AEMET continúa en la apuesta por el desarrollo de una política de apertura de datos y transparencia dirigida a atender, dentro de sus competencias como Servicio Meteorológico Nacional, a las demandas de los ciudadanos, las entidades públicas o privadas y las empresas. En esta línea, el próximo 13 de diciembre se desarrollará una Jornada en la sede institucional de AEMET en la que se tratarán distintos aspectos de interés sobre la reutilización de datos. Para inscribirse en la jornada es necesario enviar un correo a </w:t>
+      </w:r>
+      <w:hyperlink r:id="rId5" w:history="1">
+        <w:r>
+          <w:rPr>
+            <w:rStyle w:val="Hipervnculo"/>
+          </w:rPr>
+          <w:t>opendata@aemet.es</w:t>
+        </w:r>
+      </w:hyperlink>
+      <w:r>
+        <w:rPr>
+          <w:rStyle w:val="SubttuloCar"/>
         </w:rPr>
         <w:t>.</w:t>
       </w:r>
       <w:r>
-        <w:t xml:space="preserve"> </w:t>
-      </w:r>
-    </w:p>
-    <w:p>
-      <w:pPr>
-        <w:pStyle w:val="Prrafodelista"/>
-        <w:rPr>
-          <w:rStyle w:val="SubttuloCar"/>
-        </w:rPr>
-      </w:pPr>
-      <w:r>
-        <w:rPr>
-          <w:rStyle w:val="SubttuloCar"/>
-        </w:rPr>
-        <w:t>Elegir un título que sea descriptivo.</w:t>
-      </w:r>
-    </w:p>
-    <w:p>
-      <w:pPr>
-        <w:pStyle w:val="Prrafodelista"/>
-        <w:rPr>
-          <w:rStyle w:val="SubttuloCar"/>
-        </w:rPr>
-      </w:pPr>
-    </w:p>
-    <w:p>
-      <w:pPr>
-        <w:rPr>
-          <w:rStyle w:val="SubttuloCar"/>
-        </w:rPr>
-      </w:pPr>
-      <w:r>
-        <w:rPr>
-          <w:rStyle w:val="SubttuloCar"/>
-        </w:rPr>
+        <w:rPr>
+          <w:rStyle w:val="SubttuloCar"/>
+        </w:rPr>
+        <w:t>”</w:t>
+      </w:r>
+    </w:p>
+    <w:p>
+      <w:pPr>
+        <w:ind w:firstLine="708"/>
+        <w:jc w:val="both"/>
+        <w:rPr>
+          <w:rFonts w:eastAsiaTheme="minorEastAsia"/>
+          <w:color w:val="5A5A5A" w:themeColor="text1" w:themeTint="A5"/>
+          <w:spacing w:val="15"/>
+          <w:sz w:val="18"/>
+          <w:szCs w:val="18"/>
+        </w:rPr>
+      </w:pPr>
+    </w:p>
+    <w:p>
+      <w:pPr>
+        <w:ind w:firstLine="708"/>
+        <w:jc w:val="both"/>
+        <w:rPr>
+          <w:rFonts w:eastAsiaTheme="minorEastAsia"/>
+          <w:color w:val="5A5A5A" w:themeColor="text1" w:themeTint="A5"/>
+          <w:spacing w:val="15"/>
+          <w:sz w:val="18"/>
+          <w:szCs w:val="18"/>
+        </w:rPr>
+      </w:pPr>
+      <w:r>
+        <w:rPr>
+          <w:rFonts w:eastAsiaTheme="minorEastAsia"/>
+          <w:color w:val="5A5A5A" w:themeColor="text1" w:themeTint="A5"/>
+          <w:spacing w:val="15"/>
+          <w:sz w:val="18"/>
+          <w:szCs w:val="18"/>
+        </w:rPr>
+        <w:t xml:space="preserve">Fuente del fragmento citado: </w:t>
+      </w:r>
+      <w:r>
+        <w:rPr>
+          <w:rFonts w:eastAsiaTheme="minorEastAsia"/>
+          <w:color w:val="5A5A5A" w:themeColor="text1" w:themeTint="A5"/>
+          <w:spacing w:val="15"/>
+          <w:sz w:val="18"/>
+          <w:szCs w:val="18"/>
+        </w:rPr>
+        <w:t>https://www.aemet.es/es/noticias/2016/11/opendata</w:t>
+      </w:r>
+    </w:p>
+    <w:p>
+      <w:pPr>
+        <w:jc w:val="both"/>
+      </w:pPr>
+      <w:r>
         <w:tab/>
       </w:r>
-    </w:p>
-    <w:p>
-      <w:pPr>
-        <w:pStyle w:val="Prrafodelista"/>
-        <w:rPr>
-          <w:rStyle w:val="SubttuloCar"/>
-        </w:rPr>
-      </w:pPr>
     </w:p>
     <w:p>
       <w:pPr>
@@ -193,15 +299,20 @@
           <w:ilvl w:val="0"/>
           <w:numId w:val="5"/>
         </w:numPr>
-        <w:rPr>
-          <w:rStyle w:val="SubttuloCar"/>
+        <w:jc w:val="both"/>
+        <w:rPr>
+          <w:rFonts w:eastAsiaTheme="minorEastAsia"/>
+          <w:color w:val="5A5A5A" w:themeColor="text1" w:themeTint="A5"/>
+          <w:spacing w:val="15"/>
+          <w:sz w:val="22"/>
+          <w:szCs w:val="22"/>
         </w:rPr>
       </w:pPr>
       <w:r>
         <w:rPr>
           <w:rStyle w:val="Ttulo2Car"/>
         </w:rPr>
-        <w:t xml:space="preserve">Descripción del </w:t>
+        <w:t xml:space="preserve">Definir un título para el </w:t>
       </w:r>
       <w:proofErr w:type="spellStart"/>
       <w:r>
@@ -220,31 +331,25 @@
       <w:r>
         <w:t xml:space="preserve"> </w:t>
       </w:r>
-      <w:r>
-        <w:rPr>
-          <w:rStyle w:val="SubttuloCar"/>
-        </w:rPr>
-        <w:t>Desarrollar una descripción breve del conjunto de datos que se ha extraído (es necesario que esta descripción tenga sentido con el título elegido).</w:t>
-      </w:r>
-    </w:p>
-    <w:p>
-      <w:pPr>
-        <w:ind w:left="708"/>
-        <w:rPr>
-          <w:rStyle w:val="SubttuloCar"/>
-        </w:rPr>
-      </w:pPr>
-    </w:p>
-    <w:p>
-      <w:pPr>
-        <w:ind w:left="708"/>
-        <w:rPr>
-          <w:rStyle w:val="SubttuloCar"/>
-        </w:rPr>
-      </w:pPr>
-    </w:p>
-    <w:p>
-      <w:pPr>
+    </w:p>
+    <w:p>
+      <w:pPr>
+        <w:pStyle w:val="Prrafodelista"/>
+        <w:jc w:val="both"/>
+        <w:rPr>
+          <w:rStyle w:val="SubttuloCar"/>
+        </w:rPr>
+      </w:pPr>
+      <w:r>
+        <w:rPr>
+          <w:rStyle w:val="SubttuloCar"/>
+        </w:rPr>
+        <w:t>Estadísticas 1ª División de Futbol LFP.</w:t>
+      </w:r>
+    </w:p>
+    <w:p>
+      <w:pPr>
+        <w:jc w:val="both"/>
         <w:rPr>
           <w:rStyle w:val="SubttuloCar"/>
         </w:rPr>
@@ -257,6 +362,249 @@
           <w:ilvl w:val="0"/>
           <w:numId w:val="5"/>
         </w:numPr>
+        <w:jc w:val="both"/>
+        <w:rPr>
+          <w:rFonts w:eastAsiaTheme="minorEastAsia"/>
+          <w:color w:val="5A5A5A" w:themeColor="text1" w:themeTint="A5"/>
+          <w:spacing w:val="15"/>
+          <w:sz w:val="22"/>
+          <w:szCs w:val="22"/>
+        </w:rPr>
+      </w:pPr>
+      <w:r>
+        <w:rPr>
+          <w:rStyle w:val="Ttulo2Car"/>
+        </w:rPr>
+        <w:t xml:space="preserve">Descripción del </w:t>
+      </w:r>
+      <w:proofErr w:type="spellStart"/>
+      <w:r>
+        <w:rPr>
+          <w:rStyle w:val="Ttulo2Car"/>
+        </w:rPr>
+        <w:t>dataset</w:t>
+      </w:r>
+      <w:proofErr w:type="spellEnd"/>
+      <w:r>
+        <w:rPr>
+          <w:rStyle w:val="Ttulo2Car"/>
+        </w:rPr>
+        <w:t>.</w:t>
+      </w:r>
+      <w:r>
+        <w:t xml:space="preserve"> </w:t>
+      </w:r>
+    </w:p>
+    <w:p>
+      <w:pPr>
+        <w:pStyle w:val="Prrafodelista"/>
+        <w:jc w:val="both"/>
+        <w:rPr>
+          <w:rStyle w:val="SubttuloCar"/>
+        </w:rPr>
+      </w:pPr>
+      <w:r>
+        <w:rPr>
+          <w:rStyle w:val="SubttuloCar"/>
+        </w:rPr>
+        <w:t>Tal y como se comentó anteriormente, c</w:t>
+      </w:r>
+      <w:r>
+        <w:rPr>
+          <w:rStyle w:val="SubttuloCar"/>
+        </w:rPr>
+        <w:t xml:space="preserve">ada registro del conjunto de datos </w:t>
+      </w:r>
+      <w:r>
+        <w:rPr>
+          <w:rStyle w:val="SubttuloCar"/>
+        </w:rPr>
+        <w:t>generado</w:t>
+      </w:r>
+      <w:r>
+        <w:rPr>
+          <w:rStyle w:val="SubttuloCar"/>
+        </w:rPr>
+        <w:t xml:space="preserve"> resume en pocos atributos lo más importante de cada encuentro liguero</w:t>
+      </w:r>
+      <w:r>
+        <w:rPr>
+          <w:rStyle w:val="SubttuloCar"/>
+        </w:rPr>
+        <w:t>,</w:t>
+      </w:r>
+      <w:r>
+        <w:rPr>
+          <w:rStyle w:val="SubttuloCar"/>
+        </w:rPr>
+        <w:t xml:space="preserve"> de cada jornada de las </w:t>
+      </w:r>
+      <w:r>
+        <w:rPr>
+          <w:rStyle w:val="SubttuloCar"/>
+        </w:rPr>
+        <w:t xml:space="preserve">últimas 20 temporadas de la liga </w:t>
+      </w:r>
+      <w:r>
+        <w:rPr>
+          <w:rStyle w:val="SubttuloCar"/>
+        </w:rPr>
+        <w:t>de futbol</w:t>
+      </w:r>
+      <w:r>
+        <w:rPr>
+          <w:rStyle w:val="SubttuloCar"/>
+        </w:rPr>
+        <w:t xml:space="preserve"> de 1ª División Española</w:t>
+      </w:r>
+      <w:r>
+        <w:rPr>
+          <w:rStyle w:val="SubttuloCar"/>
+        </w:rPr>
+        <w:t xml:space="preserve"> (2000-2020)</w:t>
+      </w:r>
+      <w:r>
+        <w:rPr>
+          <w:rStyle w:val="SubttuloCar"/>
+        </w:rPr>
+        <w:t xml:space="preserve">. </w:t>
+      </w:r>
+      <w:r>
+        <w:rPr>
+          <w:rStyle w:val="SubttuloCar"/>
+        </w:rPr>
+        <w:t>Entre los datos capturados se encuentran: fecha del encuentro, nombres de los equipos que participaron, número de goles por cada equipo, temperatura que hizo ese día, jugadores que intervinieron y algunas de sus estadísticas, etc.</w:t>
+      </w:r>
+    </w:p>
+    <w:p>
+      <w:pPr>
+        <w:pStyle w:val="Prrafodelista"/>
+        <w:jc w:val="both"/>
+        <w:rPr>
+          <w:rStyle w:val="SubttuloCar"/>
+        </w:rPr>
+      </w:pPr>
+    </w:p>
+    <w:p>
+      <w:pPr>
+        <w:jc w:val="both"/>
+        <w:rPr>
+          <w:rStyle w:val="SubttuloCar"/>
+        </w:rPr>
+      </w:pPr>
+    </w:p>
+    <w:p>
+      <w:pPr>
+        <w:jc w:val="both"/>
+        <w:rPr>
+          <w:rStyle w:val="SubttuloCar"/>
+        </w:rPr>
+      </w:pPr>
+    </w:p>
+    <w:p>
+      <w:pPr>
+        <w:jc w:val="both"/>
+        <w:rPr>
+          <w:rStyle w:val="SubttuloCar"/>
+        </w:rPr>
+      </w:pPr>
+    </w:p>
+    <w:p>
+      <w:pPr>
+        <w:jc w:val="both"/>
+        <w:rPr>
+          <w:rStyle w:val="SubttuloCar"/>
+        </w:rPr>
+      </w:pPr>
+    </w:p>
+    <w:p>
+      <w:pPr>
+        <w:jc w:val="both"/>
+        <w:rPr>
+          <w:rStyle w:val="SubttuloCar"/>
+        </w:rPr>
+      </w:pPr>
+    </w:p>
+    <w:p>
+      <w:pPr>
+        <w:jc w:val="both"/>
+        <w:rPr>
+          <w:rStyle w:val="SubttuloCar"/>
+        </w:rPr>
+      </w:pPr>
+    </w:p>
+    <w:p>
+      <w:pPr>
+        <w:jc w:val="both"/>
+        <w:rPr>
+          <w:rStyle w:val="SubttuloCar"/>
+        </w:rPr>
+      </w:pPr>
+    </w:p>
+    <w:p>
+      <w:pPr>
+        <w:jc w:val="both"/>
+        <w:rPr>
+          <w:rStyle w:val="SubttuloCar"/>
+        </w:rPr>
+      </w:pPr>
+    </w:p>
+    <w:p>
+      <w:pPr>
+        <w:jc w:val="both"/>
+        <w:rPr>
+          <w:rStyle w:val="SubttuloCar"/>
+        </w:rPr>
+      </w:pPr>
+    </w:p>
+    <w:p>
+      <w:pPr>
+        <w:jc w:val="both"/>
+        <w:rPr>
+          <w:rStyle w:val="SubttuloCar"/>
+        </w:rPr>
+      </w:pPr>
+    </w:p>
+    <w:p>
+      <w:pPr>
+        <w:jc w:val="both"/>
+        <w:rPr>
+          <w:rStyle w:val="SubttuloCar"/>
+        </w:rPr>
+      </w:pPr>
+    </w:p>
+    <w:p>
+      <w:pPr>
+        <w:jc w:val="both"/>
+        <w:rPr>
+          <w:rStyle w:val="SubttuloCar"/>
+        </w:rPr>
+      </w:pPr>
+    </w:p>
+    <w:p>
+      <w:pPr>
+        <w:jc w:val="both"/>
+        <w:rPr>
+          <w:rStyle w:val="SubttuloCar"/>
+        </w:rPr>
+      </w:pPr>
+    </w:p>
+    <w:p>
+      <w:pPr>
+        <w:jc w:val="both"/>
+        <w:rPr>
+          <w:rStyle w:val="SubttuloCar"/>
+        </w:rPr>
+      </w:pPr>
+    </w:p>
+    <w:p>
+      <w:pPr>
+        <w:pStyle w:val="Prrafodelista"/>
+        <w:numPr>
+          <w:ilvl w:val="0"/>
+          <w:numId w:val="5"/>
+        </w:numPr>
+        <w:jc w:val="both"/>
         <w:rPr>
           <w:rStyle w:val="Ttulo2Car"/>
           <w:rFonts w:asciiTheme="minorHAnsi" w:eastAsiaTheme="minorHAnsi" w:hAnsiTheme="minorHAnsi" w:cstheme="minorBidi"/>
@@ -269,29 +617,39 @@
         <w:rPr>
           <w:rStyle w:val="Ttulo2Car"/>
         </w:rPr>
+        <w:lastRenderedPageBreak/>
         <w:t>Representación gráfica.</w:t>
       </w:r>
     </w:p>
     <w:p>
       <w:pPr>
         <w:pStyle w:val="Prrafodelista"/>
-        <w:rPr>
-          <w:rStyle w:val="SubttuloCar"/>
-          <w:rFonts w:eastAsiaTheme="minorHAnsi"/>
-          <w:color w:val="auto"/>
-          <w:spacing w:val="0"/>
-          <w:sz w:val="24"/>
-          <w:szCs w:val="24"/>
-        </w:rPr>
+        <w:keepNext/>
+        <w:jc w:val="both"/>
+      </w:pPr>
+    </w:p>
+    <w:p>
+      <w:pPr>
+        <w:pStyle w:val="Prrafodelista"/>
+        <w:keepNext/>
+        <w:jc w:val="both"/>
       </w:pPr>
       <w:r>
         <w:rPr>
           <w:noProof/>
         </w:rPr>
         <w:drawing>
-          <wp:inline distT="0" distB="0" distL="0" distR="0">
+          <wp:anchor distT="0" distB="0" distL="114300" distR="114300" simplePos="0" relativeHeight="251658240" behindDoc="0" locked="0" layoutInCell="1" allowOverlap="1" wp14:anchorId="2B2F1164" wp14:editId="6BE85BD2">
+            <wp:simplePos x="0" y="0"/>
+            <wp:positionH relativeFrom="column">
+              <wp:posOffset>459105</wp:posOffset>
+            </wp:positionH>
+            <wp:positionV relativeFrom="paragraph">
+              <wp:posOffset>2540</wp:posOffset>
+            </wp:positionV>
             <wp:extent cx="3433933" cy="3205785"/>
             <wp:effectExtent l="0" t="0" r="0" b="0"/>
+            <wp:wrapSquare wrapText="bothSides"/>
             <wp:docPr id="1" name="Imagen 1" descr="Diagrama&#10;&#10;Descripción generada automáticamente"/>
             <wp:cNvGraphicFramePr>
               <a:graphicFrameLocks xmlns:a="http://schemas.openxmlformats.org/drawingml/2006/main" noChangeAspect="1"/>
@@ -304,7 +662,7 @@
                     <pic:cNvPicPr/>
                   </pic:nvPicPr>
                   <pic:blipFill>
-                    <a:blip r:embed="rId5">
+                    <a:blip r:embed="rId6">
                       <a:extLst>
                         <a:ext uri="{28A0092B-C50C-407E-A947-70E740481C1C}">
                           <a14:useLocalDpi xmlns:a14="http://schemas.microsoft.com/office/drawing/2010/main" val="0"/>
@@ -327,17 +685,309 @@
                 </pic:pic>
               </a:graphicData>
             </a:graphic>
-          </wp:inline>
+            <wp14:sizeRelH relativeFrom="page">
+              <wp14:pctWidth>0</wp14:pctWidth>
+            </wp14:sizeRelH>
+            <wp14:sizeRelV relativeFrom="page">
+              <wp14:pctHeight>0</wp14:pctHeight>
+            </wp14:sizeRelV>
+          </wp:anchor>
         </w:drawing>
       </w:r>
     </w:p>
-    <w:p/>
+    <w:p>
+      <w:pPr>
+        <w:pStyle w:val="Descripcin"/>
+        <w:jc w:val="center"/>
+      </w:pPr>
+    </w:p>
+    <w:p>
+      <w:pPr>
+        <w:pStyle w:val="Descripcin"/>
+        <w:jc w:val="center"/>
+      </w:pPr>
+    </w:p>
+    <w:p>
+      <w:pPr>
+        <w:pStyle w:val="Descripcin"/>
+        <w:jc w:val="center"/>
+      </w:pPr>
+    </w:p>
+    <w:p>
+      <w:pPr>
+        <w:pStyle w:val="Descripcin"/>
+        <w:jc w:val="center"/>
+      </w:pPr>
+    </w:p>
+    <w:p>
+      <w:pPr>
+        <w:pStyle w:val="Descripcin"/>
+        <w:jc w:val="center"/>
+      </w:pPr>
+    </w:p>
+    <w:p>
+      <w:pPr>
+        <w:pStyle w:val="Descripcin"/>
+        <w:jc w:val="center"/>
+      </w:pPr>
+    </w:p>
+    <w:p>
+      <w:pPr>
+        <w:pStyle w:val="Descripcin"/>
+        <w:jc w:val="center"/>
+      </w:pPr>
+    </w:p>
+    <w:p>
+      <w:pPr>
+        <w:pStyle w:val="Descripcin"/>
+        <w:jc w:val="center"/>
+      </w:pPr>
+    </w:p>
+    <w:p>
+      <w:pPr>
+        <w:pStyle w:val="Descripcin"/>
+        <w:jc w:val="center"/>
+      </w:pPr>
+    </w:p>
+    <w:p>
+      <w:pPr>
+        <w:pStyle w:val="Descripcin"/>
+        <w:jc w:val="center"/>
+      </w:pPr>
+    </w:p>
+    <w:p>
+      <w:pPr>
+        <w:jc w:val="both"/>
+      </w:pPr>
+    </w:p>
+    <w:p>
+      <w:pPr>
+        <w:jc w:val="both"/>
+      </w:pPr>
+      <w:r>
+        <w:rPr>
+          <w:noProof/>
+        </w:rPr>
+        <mc:AlternateContent>
+          <mc:Choice Requires="wps">
+            <w:drawing>
+              <wp:anchor distT="0" distB="0" distL="114300" distR="114300" simplePos="0" relativeHeight="251660288" behindDoc="0" locked="0" layoutInCell="1" allowOverlap="1" wp14:anchorId="26DB26CF" wp14:editId="2AD07DC4">
+                <wp:simplePos x="0" y="0"/>
+                <wp:positionH relativeFrom="column">
+                  <wp:posOffset>459105</wp:posOffset>
+                </wp:positionH>
+                <wp:positionV relativeFrom="paragraph">
+                  <wp:posOffset>299720</wp:posOffset>
+                </wp:positionV>
+                <wp:extent cx="5071745" cy="321945"/>
+                <wp:effectExtent l="0" t="0" r="0" b="0"/>
+                <wp:wrapSquare wrapText="bothSides"/>
+                <wp:docPr id="2" name="Cuadro de texto 2"/>
+                <wp:cNvGraphicFramePr/>
+                <a:graphic xmlns:a="http://schemas.openxmlformats.org/drawingml/2006/main">
+                  <a:graphicData uri="http://schemas.microsoft.com/office/word/2010/wordprocessingShape">
+                    <wps:wsp>
+                      <wps:cNvSpPr txBox="1"/>
+                      <wps:spPr>
+                        <a:xfrm>
+                          <a:off x="0" y="0"/>
+                          <a:ext cx="5071745" cy="321945"/>
+                        </a:xfrm>
+                        <a:prstGeom prst="rect">
+                          <a:avLst/>
+                        </a:prstGeom>
+                        <a:solidFill>
+                          <a:prstClr val="white"/>
+                        </a:solidFill>
+                        <a:ln>
+                          <a:noFill/>
+                        </a:ln>
+                      </wps:spPr>
+                      <wps:txbx>
+                        <w:txbxContent>
+                          <w:p>
+                            <w:pPr>
+                              <w:pStyle w:val="Descripcin"/>
+                              <w:rPr>
+                                <w:noProof/>
+                                <w:color w:val="7F7F7F" w:themeColor="text1" w:themeTint="80"/>
+                              </w:rPr>
+                            </w:pPr>
+                            <w:r>
+                              <w:rPr>
+                                <w:color w:val="7F7F7F" w:themeColor="text1" w:themeTint="80"/>
+                              </w:rPr>
+                              <w:t xml:space="preserve">Imagen </w:t>
+                            </w:r>
+                            <w:r>
+                              <w:rPr>
+                                <w:color w:val="7F7F7F" w:themeColor="text1" w:themeTint="80"/>
+                              </w:rPr>
+                              <w:fldChar w:fldCharType="begin"/>
+                            </w:r>
+                            <w:r>
+                              <w:rPr>
+                                <w:color w:val="7F7F7F" w:themeColor="text1" w:themeTint="80"/>
+                              </w:rPr>
+                              <w:instrText xml:space="preserve"> SEQ Imagen \* ARABIC </w:instrText>
+                            </w:r>
+                            <w:r>
+                              <w:rPr>
+                                <w:color w:val="7F7F7F" w:themeColor="text1" w:themeTint="80"/>
+                              </w:rPr>
+                              <w:fldChar w:fldCharType="separate"/>
+                            </w:r>
+                            <w:r>
+                              <w:rPr>
+                                <w:noProof/>
+                                <w:color w:val="7F7F7F" w:themeColor="text1" w:themeTint="80"/>
+                              </w:rPr>
+                              <w:t>1</w:t>
+                            </w:r>
+                            <w:r>
+                              <w:rPr>
+                                <w:color w:val="7F7F7F" w:themeColor="text1" w:themeTint="80"/>
+                              </w:rPr>
+                              <w:fldChar w:fldCharType="end"/>
+                            </w:r>
+                            <w:r>
+                              <w:rPr>
+                                <w:color w:val="7F7F7F" w:themeColor="text1" w:themeTint="80"/>
+                              </w:rPr>
+                              <w:t xml:space="preserve">: “La Liga” (Liga de primera división española de futbol), estadísticas y climatología unidas por este </w:t>
+                            </w:r>
+                            <w:proofErr w:type="spellStart"/>
+                            <w:r>
+                              <w:rPr>
+                                <w:color w:val="7F7F7F" w:themeColor="text1" w:themeTint="80"/>
+                              </w:rPr>
+                              <w:t>dataset</w:t>
+                            </w:r>
+                            <w:proofErr w:type="spellEnd"/>
+                            <w:r>
+                              <w:rPr>
+                                <w:color w:val="7F7F7F" w:themeColor="text1" w:themeTint="80"/>
+                              </w:rPr>
+                              <w:t>.</w:t>
+                            </w:r>
+                          </w:p>
+                          <w:p/>
+                        </w:txbxContent>
+                      </wps:txbx>
+                      <wps:bodyPr rot="0" spcFirstLastPara="0" vertOverflow="overflow" horzOverflow="overflow" vert="horz" wrap="square" lIns="0" tIns="0" rIns="0" bIns="0" numCol="1" spcCol="0" rtlCol="0" fromWordArt="0" anchor="t" anchorCtr="0" forceAA="0" compatLnSpc="1">
+                        <a:prstTxWarp prst="textNoShape">
+                          <a:avLst/>
+                        </a:prstTxWarp>
+                        <a:noAutofit/>
+                      </wps:bodyPr>
+                    </wps:wsp>
+                  </a:graphicData>
+                </a:graphic>
+                <wp14:sizeRelH relativeFrom="margin">
+                  <wp14:pctWidth>0</wp14:pctWidth>
+                </wp14:sizeRelH>
+                <wp14:sizeRelV relativeFrom="margin">
+                  <wp14:pctHeight>0</wp14:pctHeight>
+                </wp14:sizeRelV>
+              </wp:anchor>
+            </w:drawing>
+          </mc:Choice>
+          <mc:Fallback>
+            <w:pict>
+              <v:shapetype w14:anchorId="26DB26CF" id="_x0000_t202" coordsize="21600,21600" o:spt="202" path="m,l,21600r21600,l21600,xe">
+                <v:stroke joinstyle="miter"/>
+                <v:path gradientshapeok="t" o:connecttype="rect"/>
+              </v:shapetype>
+              <v:shape id="Cuadro de texto 2" o:spid="_x0000_s1026" type="#_x0000_t202" style="position:absolute;left:0;text-align:left;margin-left:36.15pt;margin-top:23.6pt;width:399.35pt;height:25.35pt;z-index:251660288;visibility:visible;mso-wrap-style:square;mso-width-percent:0;mso-height-percent:0;mso-wrap-distance-left:9pt;mso-wrap-distance-top:0;mso-wrap-distance-right:9pt;mso-wrap-distance-bottom:0;mso-position-horizontal:absolute;mso-position-horizontal-relative:text;mso-position-vertical:absolute;mso-position-vertical-relative:text;mso-width-percent:0;mso-height-percent:0;mso-width-relative:margin;mso-height-relative:margin;v-text-anchor:top" o:gfxdata="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" stroked="f">
+                <v:textbox inset="0,0,0,0">
+                  <w:txbxContent>
+                    <w:p>
+                      <w:pPr>
+                        <w:pStyle w:val="Descripcin"/>
+                        <w:rPr>
+                          <w:noProof/>
+                          <w:color w:val="7F7F7F" w:themeColor="text1" w:themeTint="80"/>
+                        </w:rPr>
+                      </w:pPr>
+                      <w:r>
+                        <w:rPr>
+                          <w:color w:val="7F7F7F" w:themeColor="text1" w:themeTint="80"/>
+                        </w:rPr>
+                        <w:t xml:space="preserve">Imagen </w:t>
+                      </w:r>
+                      <w:r>
+                        <w:rPr>
+                          <w:color w:val="7F7F7F" w:themeColor="text1" w:themeTint="80"/>
+                        </w:rPr>
+                        <w:fldChar w:fldCharType="begin"/>
+                      </w:r>
+                      <w:r>
+                        <w:rPr>
+                          <w:color w:val="7F7F7F" w:themeColor="text1" w:themeTint="80"/>
+                        </w:rPr>
+                        <w:instrText xml:space="preserve"> SEQ Imagen \* ARABIC </w:instrText>
+                      </w:r>
+                      <w:r>
+                        <w:rPr>
+                          <w:color w:val="7F7F7F" w:themeColor="text1" w:themeTint="80"/>
+                        </w:rPr>
+                        <w:fldChar w:fldCharType="separate"/>
+                      </w:r>
+                      <w:r>
+                        <w:rPr>
+                          <w:noProof/>
+                          <w:color w:val="7F7F7F" w:themeColor="text1" w:themeTint="80"/>
+                        </w:rPr>
+                        <w:t>1</w:t>
+                      </w:r>
+                      <w:r>
+                        <w:rPr>
+                          <w:color w:val="7F7F7F" w:themeColor="text1" w:themeTint="80"/>
+                        </w:rPr>
+                        <w:fldChar w:fldCharType="end"/>
+                      </w:r>
+                      <w:r>
+                        <w:rPr>
+                          <w:color w:val="7F7F7F" w:themeColor="text1" w:themeTint="80"/>
+                        </w:rPr>
+                        <w:t xml:space="preserve">: “La Liga” (Liga de primera división española de futbol), estadísticas y climatología unidas por este </w:t>
+                      </w:r>
+                      <w:proofErr w:type="spellStart"/>
+                      <w:r>
+                        <w:rPr>
+                          <w:color w:val="7F7F7F" w:themeColor="text1" w:themeTint="80"/>
+                        </w:rPr>
+                        <w:t>dataset</w:t>
+                      </w:r>
+                      <w:proofErr w:type="spellEnd"/>
+                      <w:r>
+                        <w:rPr>
+                          <w:color w:val="7F7F7F" w:themeColor="text1" w:themeTint="80"/>
+                        </w:rPr>
+                        <w:t>.</w:t>
+                      </w:r>
+                    </w:p>
+                    <w:p/>
+                  </w:txbxContent>
+                </v:textbox>
+                <w10:wrap type="square"/>
+              </v:shape>
+            </w:pict>
+          </mc:Fallback>
+        </mc:AlternateContent>
+      </w:r>
+    </w:p>
     <w:p>
       <w:pPr>
         <w:ind w:left="708"/>
-      </w:pPr>
-    </w:p>
-    <w:p/>
+        <w:jc w:val="both"/>
+      </w:pPr>
+    </w:p>
+    <w:p>
+      <w:pPr>
+        <w:jc w:val="both"/>
+      </w:pPr>
+    </w:p>
     <w:p>
       <w:pPr>
         <w:pStyle w:val="Prrafodelista"/>
@@ -345,6 +995,84 @@
           <w:ilvl w:val="0"/>
           <w:numId w:val="5"/>
         </w:numPr>
+        <w:jc w:val="both"/>
+      </w:pPr>
+      <w:r>
+        <w:rPr>
+          <w:rStyle w:val="Ttulo2Car"/>
+        </w:rPr>
+        <w:t>Contenido.</w:t>
+      </w:r>
+      <w:r>
+        <w:t xml:space="preserve"> </w:t>
+      </w:r>
+    </w:p>
+    <w:p>
+      <w:pPr>
+        <w:pStyle w:val="Prrafodelista"/>
+        <w:jc w:val="both"/>
+        <w:rPr>
+          <w:rStyle w:val="SubttuloCar"/>
+        </w:rPr>
+      </w:pPr>
+      <w:r>
+        <w:rPr>
+          <w:rStyle w:val="SubttuloCar"/>
+        </w:rPr>
+        <w:t xml:space="preserve">Explicar los campos que incluye el </w:t>
+      </w:r>
+      <w:proofErr w:type="spellStart"/>
+      <w:r>
+        <w:rPr>
+          <w:rStyle w:val="SubttuloCar"/>
+        </w:rPr>
+        <w:t>dataset</w:t>
+      </w:r>
+      <w:proofErr w:type="spellEnd"/>
+      <w:r>
+        <w:rPr>
+          <w:rStyle w:val="SubttuloCar"/>
+        </w:rPr>
+        <w:t xml:space="preserve">, </w:t>
+      </w:r>
+    </w:p>
+    <w:p>
+      <w:pPr>
+        <w:pStyle w:val="Prrafodelista"/>
+        <w:jc w:val="both"/>
+        <w:rPr>
+          <w:rStyle w:val="SubttuloCar"/>
+        </w:rPr>
+      </w:pPr>
+    </w:p>
+    <w:p>
+      <w:pPr>
+        <w:pStyle w:val="Prrafodelista"/>
+        <w:jc w:val="both"/>
+        <w:rPr>
+          <w:rStyle w:val="SubttuloCar"/>
+        </w:rPr>
+      </w:pPr>
+      <w:r>
+        <w:rPr>
+          <w:rStyle w:val="SubttuloCar"/>
+        </w:rPr>
+        <w:t xml:space="preserve">el periodo de tiempo de los datos </w:t>
+      </w:r>
+    </w:p>
+    <w:p>
+      <w:pPr>
+        <w:pStyle w:val="Prrafodelista"/>
+        <w:jc w:val="both"/>
+        <w:rPr>
+          <w:rStyle w:val="SubttuloCar"/>
+        </w:rPr>
+      </w:pPr>
+    </w:p>
+    <w:p>
+      <w:pPr>
+        <w:pStyle w:val="Prrafodelista"/>
+        <w:jc w:val="both"/>
         <w:rPr>
           <w:rStyle w:val="SubttuloCar"/>
           <w:rFonts w:eastAsiaTheme="minorHAnsi"/>
@@ -356,37 +1084,15 @@
       </w:pPr>
       <w:r>
         <w:rPr>
-          <w:rStyle w:val="Ttulo2Car"/>
-        </w:rPr>
-        <w:t>Contenido.</w:t>
-      </w:r>
-      <w:r>
-        <w:t xml:space="preserve"> </w:t>
-      </w:r>
-      <w:r>
-        <w:rPr>
-          <w:rStyle w:val="SubttuloCar"/>
-        </w:rPr>
-        <w:t xml:space="preserve">Explicar los campos que incluye el </w:t>
-      </w:r>
-      <w:proofErr w:type="spellStart"/>
-      <w:r>
-        <w:rPr>
-          <w:rStyle w:val="SubttuloCar"/>
-        </w:rPr>
-        <w:t>dataset</w:t>
-      </w:r>
-      <w:proofErr w:type="spellEnd"/>
-      <w:r>
-        <w:rPr>
-          <w:rStyle w:val="SubttuloCar"/>
-        </w:rPr>
-        <w:t>, el periodo de tiempo de los datos y cómo se ha recogido.</w:t>
-      </w:r>
-    </w:p>
-    <w:p>
-      <w:pPr>
-        <w:pStyle w:val="Prrafodelista"/>
+          <w:rStyle w:val="SubttuloCar"/>
+        </w:rPr>
+        <w:t>y cómo se ha recogido.</w:t>
+      </w:r>
+    </w:p>
+    <w:p>
+      <w:pPr>
+        <w:pStyle w:val="Prrafodelista"/>
+        <w:jc w:val="both"/>
         <w:rPr>
           <w:rStyle w:val="SubttuloCar"/>
           <w:rFonts w:eastAsiaTheme="minorHAnsi"/>
@@ -400,6 +1106,7 @@
     <w:p>
       <w:pPr>
         <w:ind w:left="708"/>
+        <w:jc w:val="both"/>
         <w:rPr>
           <w:rStyle w:val="SubttuloCar"/>
           <w:rFonts w:eastAsiaTheme="minorHAnsi"/>
@@ -410,7 +1117,11 @@
         </w:rPr>
       </w:pPr>
     </w:p>
-    <w:p/>
+    <w:p>
+      <w:pPr>
+        <w:jc w:val="both"/>
+      </w:pPr>
+    </w:p>
     <w:p>
       <w:pPr>
         <w:pStyle w:val="Prrafodelista"/>
@@ -418,6 +1129,244 @@
           <w:ilvl w:val="0"/>
           <w:numId w:val="5"/>
         </w:numPr>
+        <w:jc w:val="both"/>
+      </w:pPr>
+      <w:r>
+        <w:rPr>
+          <w:rStyle w:val="Ttulo2Car"/>
+        </w:rPr>
+        <w:t>Agradecimientos.</w:t>
+      </w:r>
+      <w:r>
+        <w:t xml:space="preserve"> </w:t>
+      </w:r>
+    </w:p>
+    <w:p>
+      <w:pPr>
+        <w:pStyle w:val="Prrafodelista"/>
+        <w:jc w:val="both"/>
+        <w:rPr>
+          <w:rStyle w:val="SubttuloCar"/>
+        </w:rPr>
+      </w:pPr>
+      <w:r>
+        <w:rPr>
+          <w:rStyle w:val="SubttuloCar"/>
+        </w:rPr>
+        <w:t xml:space="preserve">Los datos recogidos de </w:t>
+      </w:r>
+      <w:proofErr w:type="gramStart"/>
+      <w:r>
+        <w:rPr>
+          <w:rStyle w:val="SubttuloCar"/>
+        </w:rPr>
+        <w:t>www.bdfutbol.com,...</w:t>
+      </w:r>
+      <w:proofErr w:type="gramEnd"/>
+    </w:p>
+    <w:p>
+      <w:pPr>
+        <w:pStyle w:val="Prrafodelista"/>
+        <w:jc w:val="both"/>
+        <w:rPr>
+          <w:rStyle w:val="SubttuloCar"/>
+        </w:rPr>
+      </w:pPr>
+    </w:p>
+    <w:p>
+      <w:pPr>
+        <w:pStyle w:val="Prrafodelista"/>
+        <w:jc w:val="both"/>
+        <w:rPr>
+          <w:rStyle w:val="SubttuloCar"/>
+        </w:rPr>
+      </w:pPr>
+      <w:r>
+        <w:rPr>
+          <w:rStyle w:val="SubttuloCar"/>
+        </w:rPr>
+        <w:t xml:space="preserve">En cuanto a los </w:t>
+      </w:r>
+      <w:r>
+        <w:rPr>
+          <w:rStyle w:val="SubttuloCar"/>
+        </w:rPr>
+        <w:t xml:space="preserve">datos obtenidos de </w:t>
+      </w:r>
+      <w:proofErr w:type="spellStart"/>
+      <w:r>
+        <w:rPr>
+          <w:rStyle w:val="SubttuloCar"/>
+        </w:rPr>
+        <w:t>AEMet</w:t>
+      </w:r>
+      <w:proofErr w:type="spellEnd"/>
+      <w:r>
+        <w:rPr>
+          <w:rStyle w:val="SubttuloCar"/>
+        </w:rPr>
+        <w:t xml:space="preserve"> son generados por ellos mismos, mediante la recogida de mediciones de sus estaciones. Agradecemos a la Agencia Estatal de Meteorología que pongan a disposición pública dichos datos.</w:t>
+      </w:r>
+    </w:p>
+    <w:p>
+      <w:pPr>
+        <w:ind w:left="708"/>
+        <w:jc w:val="both"/>
+      </w:pPr>
+    </w:p>
+    <w:p>
+      <w:pPr>
+        <w:jc w:val="both"/>
+      </w:pPr>
+    </w:p>
+    <w:p>
+      <w:pPr>
+        <w:pStyle w:val="Prrafodelista"/>
+        <w:numPr>
+          <w:ilvl w:val="0"/>
+          <w:numId w:val="5"/>
+        </w:numPr>
+        <w:jc w:val="both"/>
+      </w:pPr>
+      <w:r>
+        <w:rPr>
+          <w:rStyle w:val="Ttulo2Car"/>
+        </w:rPr>
+        <w:t>Inspiración.</w:t>
+      </w:r>
+      <w:r>
+        <w:t xml:space="preserve"> </w:t>
+      </w:r>
+    </w:p>
+    <w:p>
+      <w:pPr>
+        <w:pStyle w:val="Prrafodelista"/>
+        <w:jc w:val="both"/>
+        <w:rPr>
+          <w:rStyle w:val="SubttuloCar"/>
+        </w:rPr>
+      </w:pPr>
+      <w:r>
+        <w:rPr>
+          <w:rStyle w:val="SubttuloCar"/>
+        </w:rPr>
+        <w:t xml:space="preserve">Los datos recogidos </w:t>
+      </w:r>
+      <w:r>
+        <w:rPr>
+          <w:rStyle w:val="SubttuloCar"/>
+        </w:rPr>
+        <w:t xml:space="preserve">en este </w:t>
+      </w:r>
+      <w:proofErr w:type="spellStart"/>
+      <w:r>
+        <w:rPr>
+          <w:rStyle w:val="SubttuloCar"/>
+        </w:rPr>
+        <w:t>dataset</w:t>
+      </w:r>
+      <w:proofErr w:type="spellEnd"/>
+      <w:r>
+        <w:rPr>
+          <w:rStyle w:val="SubttuloCar"/>
+        </w:rPr>
+        <w:t xml:space="preserve"> podrían ser utilizados tanto con fines lúdicos</w:t>
+      </w:r>
+      <w:r>
+        <w:rPr>
+          <w:rStyle w:val="SubttuloCar"/>
+        </w:rPr>
+        <w:t xml:space="preserve"> </w:t>
+      </w:r>
+      <w:r>
+        <w:rPr>
+          <w:rStyle w:val="SubttuloCar"/>
+        </w:rPr>
+        <w:t>como lucrativos.</w:t>
+      </w:r>
+      <w:r>
+        <w:rPr>
+          <w:rStyle w:val="SubttuloCar"/>
+        </w:rPr>
+        <w:t xml:space="preserve"> Por ejemplo, </w:t>
+      </w:r>
+      <w:r>
+        <w:rPr>
+          <w:rStyle w:val="SubttuloCar"/>
+        </w:rPr>
+        <w:t>persona</w:t>
+      </w:r>
+      <w:r>
+        <w:rPr>
+          <w:rStyle w:val="SubttuloCar"/>
+        </w:rPr>
+        <w:t xml:space="preserve">s </w:t>
+      </w:r>
+      <w:r>
+        <w:rPr>
+          <w:rStyle w:val="SubttuloCar"/>
+        </w:rPr>
+        <w:t>aficionada</w:t>
+      </w:r>
+      <w:r>
+        <w:rPr>
+          <w:rStyle w:val="SubttuloCar"/>
+        </w:rPr>
+        <w:t>s</w:t>
+      </w:r>
+      <w:r>
+        <w:rPr>
+          <w:rStyle w:val="SubttuloCar"/>
+        </w:rPr>
+        <w:t xml:space="preserve"> a</w:t>
+      </w:r>
+      <w:r>
+        <w:rPr>
+          <w:rStyle w:val="SubttuloCar"/>
+        </w:rPr>
+        <w:t xml:space="preserve">l futbol o simplemente a la estadística, </w:t>
+      </w:r>
+      <w:r>
+        <w:rPr>
+          <w:rStyle w:val="SubttuloCar"/>
+        </w:rPr>
+        <w:t>podría hallar interesante este conjunto de datos con el cual</w:t>
+      </w:r>
+      <w:r>
+        <w:rPr>
+          <w:rStyle w:val="SubttuloCar"/>
+        </w:rPr>
+        <w:t>, no solo consultar los datos más relevantes de un partido, sino tratar de dar respuesta mediante la minería de datos a la pregunta: ¿</w:t>
+      </w:r>
+      <w:r>
+        <w:rPr>
+          <w:rStyle w:val="SubttuloCar"/>
+        </w:rPr>
+        <w:t>Podría encontrar los f</w:t>
+      </w:r>
+      <w:r>
+        <w:rPr>
+          <w:rStyle w:val="SubttuloCar"/>
+        </w:rPr>
+        <w:t>actores pudieron influir en las derrotas</w:t>
+      </w:r>
+      <w:r>
+        <w:rPr>
+          <w:rStyle w:val="SubttuloCar"/>
+        </w:rPr>
+        <w:t xml:space="preserve"> de mi equipo el año pasado</w:t>
+      </w:r>
+      <w:r>
+        <w:rPr>
+          <w:rStyle w:val="SubttuloCar"/>
+        </w:rPr>
+        <w:t>?</w:t>
+      </w:r>
+    </w:p>
+    <w:p>
+      <w:pPr>
+        <w:pStyle w:val="Prrafodelista"/>
+        <w:jc w:val="both"/>
         <w:rPr>
           <w:rStyle w:val="SubttuloCar"/>
           <w:rFonts w:eastAsiaTheme="minorHAnsi"/>
@@ -429,34 +1378,16 @@
       </w:pPr>
       <w:r>
         <w:rPr>
-          <w:rStyle w:val="Ttulo2Car"/>
-        </w:rPr>
-        <w:t>Agradecimientos.</w:t>
-      </w:r>
-      <w:r>
-        <w:t xml:space="preserve"> </w:t>
-      </w:r>
-      <w:r>
-        <w:rPr>
-          <w:rStyle w:val="SubttuloCar"/>
-        </w:rPr>
-        <w:t>Presentar al propietario del conjunto de datos. Es necesario incluir citas de investigación o análisis anteriores (si los hay).</w:t>
-      </w:r>
-    </w:p>
-    <w:p/>
+          <w:rStyle w:val="SubttuloCar"/>
+        </w:rPr>
+        <w:lastRenderedPageBreak/>
+        <w:t>Por otro laso, en el terreno lucrativo, se podrían elaborar modelos predictivos que ayudasen a realizar apuestas deportivas, o dentro del periodismo deportivo, la figura cada vez más extendida del analista deportivo que trata de dar claves de resultados o rachas deportivas de un equipo, entre otras muchas cosas.</w:t>
+      </w:r>
+    </w:p>
     <w:p>
       <w:pPr>
         <w:ind w:left="708"/>
-      </w:pPr>
-    </w:p>
-    <w:p/>
-    <w:p>
-      <w:pPr>
-        <w:pStyle w:val="Prrafodelista"/>
-        <w:numPr>
-          <w:ilvl w:val="0"/>
-          <w:numId w:val="5"/>
-        </w:numPr>
+        <w:jc w:val="both"/>
         <w:rPr>
           <w:rStyle w:val="SubttuloCar"/>
           <w:rFonts w:eastAsiaTheme="minorHAnsi"/>
@@ -466,26 +1397,289 @@
           <w:szCs w:val="24"/>
         </w:rPr>
       </w:pPr>
+    </w:p>
+    <w:p>
+      <w:pPr>
+        <w:jc w:val="both"/>
+      </w:pPr>
+    </w:p>
+    <w:p>
+      <w:pPr>
+        <w:pStyle w:val="Subttulo"/>
+        <w:numPr>
+          <w:ilvl w:val="0"/>
+          <w:numId w:val="5"/>
+        </w:numPr>
+        <w:jc w:val="both"/>
+      </w:pPr>
       <w:r>
         <w:rPr>
           <w:rStyle w:val="Ttulo2Car"/>
         </w:rPr>
-        <w:lastRenderedPageBreak/>
-        <w:t>Inspiración.</w:t>
+        <w:t>Licencia.</w:t>
+      </w:r>
+      <w:r>
+        <w:t xml:space="preserve"> Seleccione una de estas licencias para su </w:t>
+      </w:r>
+      <w:proofErr w:type="spellStart"/>
+      <w:r>
+        <w:t>dataset</w:t>
+      </w:r>
+      <w:proofErr w:type="spellEnd"/>
+      <w:r>
+        <w:t xml:space="preserve"> y explique el motivo</w:t>
       </w:r>
       <w:r>
         <w:t xml:space="preserve"> </w:t>
       </w:r>
       <w:r>
-        <w:rPr>
-          <w:rStyle w:val="SubttuloCar"/>
-        </w:rPr>
-        <w:t>Explique por qué es interesante este conjunto de datos y qué preguntas se pretenden responder.</w:t>
-      </w:r>
-    </w:p>
-    <w:p>
-      <w:pPr>
-        <w:pStyle w:val="Prrafodelista"/>
+        <w:t>de su selecci</w:t>
+      </w:r>
+      <w:r>
+        <w:t>ó</w:t>
+      </w:r>
+      <w:r>
+        <w:t>n:</w:t>
+      </w:r>
+    </w:p>
+    <w:p>
+      <w:pPr>
+        <w:pStyle w:val="Subttulo"/>
+        <w:numPr>
+          <w:ilvl w:val="1"/>
+          <w:numId w:val="5"/>
+        </w:numPr>
+        <w:jc w:val="both"/>
+        <w:rPr>
+          <w:lang w:val="en-US"/>
+        </w:rPr>
+      </w:pPr>
+      <w:r>
+        <w:rPr>
+          <w:lang w:val="en-US"/>
+        </w:rPr>
+        <w:t>Released Under CC0: Public Domain License</w:t>
+      </w:r>
+    </w:p>
+    <w:p>
+      <w:pPr>
+        <w:pStyle w:val="Subttulo"/>
+        <w:numPr>
+          <w:ilvl w:val="1"/>
+          <w:numId w:val="5"/>
+        </w:numPr>
+        <w:jc w:val="both"/>
+        <w:rPr>
+          <w:lang w:val="en-US"/>
+        </w:rPr>
+      </w:pPr>
+      <w:r>
+        <w:rPr>
+          <w:lang w:val="en-US"/>
+        </w:rPr>
+        <w:t>Released Under CC BY-NC-SA 4.0 License</w:t>
+      </w:r>
+    </w:p>
+    <w:p>
+      <w:pPr>
+        <w:pStyle w:val="Subttulo"/>
+        <w:numPr>
+          <w:ilvl w:val="1"/>
+          <w:numId w:val="5"/>
+        </w:numPr>
+        <w:jc w:val="both"/>
+        <w:rPr>
+          <w:b/>
+          <w:bCs/>
+          <w:lang w:val="en-US"/>
+        </w:rPr>
+      </w:pPr>
+      <w:r>
+        <w:rPr>
+          <w:b/>
+          <w:bCs/>
+          <w:lang w:val="en-US"/>
+        </w:rPr>
+        <w:t>Released Under CC BY-SA 4.0 License</w:t>
+      </w:r>
+    </w:p>
+    <w:p>
+      <w:pPr>
+        <w:pStyle w:val="Subttulo"/>
+        <w:numPr>
+          <w:ilvl w:val="1"/>
+          <w:numId w:val="5"/>
+        </w:numPr>
+        <w:jc w:val="both"/>
+        <w:rPr>
+          <w:lang w:val="en-US"/>
+        </w:rPr>
+      </w:pPr>
+      <w:r>
+        <w:rPr>
+          <w:b/>
+          <w:bCs/>
+          <w:lang w:val="en-US"/>
+        </w:rPr>
+        <w:t>Database released under Open Database License, individual contents under Database Contents License</w:t>
+      </w:r>
+    </w:p>
+    <w:p>
+      <w:pPr>
+        <w:pStyle w:val="Subttulo"/>
+        <w:numPr>
+          <w:ilvl w:val="1"/>
+          <w:numId w:val="5"/>
+        </w:numPr>
+        <w:jc w:val="both"/>
+        <w:rPr>
+          <w:lang w:val="en-US"/>
+        </w:rPr>
+      </w:pPr>
+      <w:proofErr w:type="spellStart"/>
+      <w:r>
+        <w:t>Other</w:t>
+      </w:r>
+      <w:proofErr w:type="spellEnd"/>
+      <w:r>
+        <w:t xml:space="preserve"> (</w:t>
+      </w:r>
+      <w:proofErr w:type="spellStart"/>
+      <w:r>
+        <w:t>specified</w:t>
+      </w:r>
+      <w:proofErr w:type="spellEnd"/>
+      <w:r>
+        <w:t xml:space="preserve"> </w:t>
+      </w:r>
+      <w:proofErr w:type="spellStart"/>
+      <w:r>
+        <w:t>above</w:t>
+      </w:r>
+      <w:proofErr w:type="spellEnd"/>
+      <w:r>
+        <w:t>)</w:t>
+      </w:r>
+    </w:p>
+    <w:p>
+      <w:pPr>
+        <w:pStyle w:val="Subttulo"/>
+        <w:numPr>
+          <w:ilvl w:val="1"/>
+          <w:numId w:val="5"/>
+        </w:numPr>
+        <w:jc w:val="both"/>
+      </w:pPr>
+      <w:proofErr w:type="spellStart"/>
+      <w:r>
+        <w:t>Unknown</w:t>
+      </w:r>
+      <w:proofErr w:type="spellEnd"/>
+      <w:r>
+        <w:t xml:space="preserve"> </w:t>
+      </w:r>
+      <w:proofErr w:type="spellStart"/>
+      <w:r>
+        <w:t>License</w:t>
+      </w:r>
+      <w:proofErr w:type="spellEnd"/>
+    </w:p>
+    <w:p>
+      <w:pPr>
+        <w:ind w:left="708"/>
+        <w:jc w:val="both"/>
+      </w:pPr>
+    </w:p>
+    <w:p>
+      <w:pPr>
+        <w:jc w:val="both"/>
+      </w:pPr>
+    </w:p>
+    <w:p>
+      <w:pPr>
+        <w:pStyle w:val="Prrafodelista"/>
+        <w:numPr>
+          <w:ilvl w:val="0"/>
+          <w:numId w:val="5"/>
+        </w:numPr>
+        <w:jc w:val="both"/>
+      </w:pPr>
+      <w:r>
+        <w:rPr>
+          <w:rStyle w:val="Ttulo2Car"/>
+        </w:rPr>
+        <w:t>Código.</w:t>
+      </w:r>
+      <w:r>
+        <w:t xml:space="preserve"> </w:t>
+      </w:r>
+    </w:p>
+    <w:p>
+      <w:pPr>
+        <w:pStyle w:val="Prrafodelista"/>
+        <w:jc w:val="both"/>
+      </w:pPr>
+    </w:p>
+    <w:p>
+      <w:pPr>
+        <w:pStyle w:val="Prrafodelista"/>
+        <w:jc w:val="both"/>
+        <w:rPr>
+          <w:rStyle w:val="SubttuloCar"/>
+        </w:rPr>
+      </w:pPr>
+      <w:r>
+        <w:rPr>
+          <w:rStyle w:val="SubttuloCar"/>
+        </w:rPr>
+        <w:t xml:space="preserve">URL: </w:t>
+      </w:r>
+    </w:p>
+    <w:p>
+      <w:pPr>
+        <w:pStyle w:val="Prrafodelista"/>
+        <w:jc w:val="both"/>
+      </w:pPr>
+    </w:p>
+    <w:p>
+      <w:pPr>
+        <w:pStyle w:val="Prrafodelista"/>
+        <w:numPr>
+          <w:ilvl w:val="0"/>
+          <w:numId w:val="5"/>
+        </w:numPr>
+        <w:jc w:val="both"/>
+      </w:pPr>
+      <w:proofErr w:type="spellStart"/>
+      <w:r>
+        <w:rPr>
+          <w:rStyle w:val="Ttulo2Car"/>
+        </w:rPr>
+        <w:t>Dataset</w:t>
+      </w:r>
+      <w:proofErr w:type="spellEnd"/>
+      <w:r>
+        <w:rPr>
+          <w:rStyle w:val="Ttulo2Car"/>
+        </w:rPr>
+        <w:t>.</w:t>
+      </w:r>
+      <w:r>
+        <w:t xml:space="preserve"> </w:t>
+      </w:r>
+    </w:p>
+    <w:p>
+      <w:pPr>
+        <w:pStyle w:val="Prrafodelista"/>
+        <w:rPr>
+          <w:rStyle w:val="SubttuloCar"/>
+        </w:rPr>
+      </w:pPr>
+    </w:p>
+    <w:p>
+      <w:pPr>
+        <w:pStyle w:val="Prrafodelista"/>
+        <w:jc w:val="both"/>
         <w:rPr>
           <w:rStyle w:val="SubttuloCar"/>
           <w:rFonts w:eastAsiaTheme="minorHAnsi"/>
@@ -495,322 +1689,51 @@
           <w:szCs w:val="24"/>
         </w:rPr>
       </w:pPr>
+      <w:r>
+        <w:rPr>
+          <w:rStyle w:val="SubttuloCar"/>
+        </w:rPr>
+        <w:t xml:space="preserve">Publicación del </w:t>
+      </w:r>
+      <w:proofErr w:type="spellStart"/>
+      <w:r>
+        <w:rPr>
+          <w:rStyle w:val="SubttuloCar"/>
+        </w:rPr>
+        <w:t>dataset</w:t>
+      </w:r>
+      <w:proofErr w:type="spellEnd"/>
+      <w:r>
+        <w:rPr>
+          <w:rStyle w:val="SubttuloCar"/>
+        </w:rPr>
+        <w:t xml:space="preserve"> en formato CSV en </w:t>
+      </w:r>
+      <w:proofErr w:type="spellStart"/>
+      <w:r>
+        <w:rPr>
+          <w:rStyle w:val="SubttuloCar"/>
+        </w:rPr>
+        <w:t>Zenodo</w:t>
+      </w:r>
+      <w:proofErr w:type="spellEnd"/>
+      <w:r>
+        <w:rPr>
+          <w:rStyle w:val="SubttuloCar"/>
+        </w:rPr>
+        <w:t xml:space="preserve"> (obtención del DOI) con una breve descripción.</w:t>
+      </w:r>
+    </w:p>
+    <w:p>
+      <w:pPr>
+        <w:pStyle w:val="Prrafodelista"/>
+        <w:jc w:val="both"/>
+      </w:pPr>
     </w:p>
     <w:p>
       <w:pPr>
         <w:ind w:left="708"/>
-        <w:rPr>
-          <w:rStyle w:val="SubttuloCar"/>
-          <w:rFonts w:eastAsiaTheme="minorHAnsi"/>
-          <w:color w:val="auto"/>
-          <w:spacing w:val="0"/>
-          <w:sz w:val="24"/>
-          <w:szCs w:val="24"/>
-        </w:rPr>
-      </w:pPr>
-    </w:p>
-    <w:p/>
-    <w:p>
-      <w:pPr>
-        <w:pStyle w:val="Subttulo"/>
-        <w:numPr>
-          <w:ilvl w:val="0"/>
-          <w:numId w:val="5"/>
-        </w:numPr>
-      </w:pPr>
-      <w:r>
-        <w:rPr>
-          <w:rStyle w:val="Ttulo2Car"/>
-        </w:rPr>
-        <w:t>Licencia.</w:t>
-      </w:r>
-      <w:r>
-        <w:t xml:space="preserve"> Seleccione una de estas licencias para su </w:t>
-      </w:r>
-      <w:proofErr w:type="spellStart"/>
-      <w:r>
-        <w:t>dataset</w:t>
-      </w:r>
-      <w:proofErr w:type="spellEnd"/>
-      <w:r>
-        <w:t xml:space="preserve"> y explique el motivo</w:t>
-      </w:r>
-      <w:r>
-        <w:t xml:space="preserve"> </w:t>
-      </w:r>
-      <w:r>
-        <w:t>de su selecci</w:t>
-      </w:r>
-      <w:r>
-        <w:t>ó</w:t>
-      </w:r>
-      <w:r>
-        <w:t>n:</w:t>
-      </w:r>
-    </w:p>
-    <w:p>
-      <w:pPr>
-        <w:pStyle w:val="Subttulo"/>
-        <w:numPr>
-          <w:ilvl w:val="1"/>
-          <w:numId w:val="5"/>
-        </w:numPr>
-        <w:rPr>
-          <w:lang w:val="en-US"/>
-        </w:rPr>
-      </w:pPr>
-      <w:r>
-        <w:rPr>
-          <w:lang w:val="en-US"/>
-        </w:rPr>
-        <w:t>Released Under CC0: Public Domain License</w:t>
-      </w:r>
-    </w:p>
-    <w:p>
-      <w:pPr>
-        <w:pStyle w:val="Subttulo"/>
-        <w:numPr>
-          <w:ilvl w:val="1"/>
-          <w:numId w:val="5"/>
-        </w:numPr>
-        <w:rPr>
-          <w:lang w:val="en-US"/>
-        </w:rPr>
-      </w:pPr>
-      <w:r>
-        <w:rPr>
-          <w:lang w:val="en-US"/>
-        </w:rPr>
-        <w:t>Released Under CC BY-NC-SA 4.0 License</w:t>
-      </w:r>
-    </w:p>
-    <w:p>
-      <w:pPr>
-        <w:pStyle w:val="Subttulo"/>
-        <w:numPr>
-          <w:ilvl w:val="1"/>
-          <w:numId w:val="5"/>
-        </w:numPr>
-        <w:rPr>
-          <w:lang w:val="en-US"/>
-        </w:rPr>
-      </w:pPr>
-      <w:r>
-        <w:rPr>
-          <w:lang w:val="en-US"/>
-        </w:rPr>
-        <w:t>Released Under CC BY-SA 4.0 License</w:t>
-      </w:r>
-    </w:p>
-    <w:p>
-      <w:pPr>
-        <w:pStyle w:val="Subttulo"/>
-        <w:numPr>
-          <w:ilvl w:val="1"/>
-          <w:numId w:val="5"/>
-        </w:numPr>
-        <w:rPr>
-          <w:lang w:val="en-US"/>
-        </w:rPr>
-      </w:pPr>
-      <w:r>
-        <w:rPr>
-          <w:lang w:val="en-US"/>
-        </w:rPr>
-        <w:t>Database released under Open Database License, individual contents under Database Contents License</w:t>
-      </w:r>
-    </w:p>
-    <w:p>
-      <w:pPr>
-        <w:pStyle w:val="Subttulo"/>
-        <w:numPr>
-          <w:ilvl w:val="1"/>
-          <w:numId w:val="5"/>
-        </w:numPr>
-        <w:rPr>
-          <w:lang w:val="en-US"/>
-        </w:rPr>
-      </w:pPr>
-      <w:proofErr w:type="spellStart"/>
-      <w:r>
-        <w:t>Other</w:t>
-      </w:r>
-      <w:proofErr w:type="spellEnd"/>
-      <w:r>
-        <w:t xml:space="preserve"> (</w:t>
-      </w:r>
-      <w:proofErr w:type="spellStart"/>
-      <w:r>
-        <w:t>specified</w:t>
-      </w:r>
-      <w:proofErr w:type="spellEnd"/>
-      <w:r>
-        <w:t xml:space="preserve"> </w:t>
-      </w:r>
-      <w:proofErr w:type="spellStart"/>
-      <w:r>
-        <w:t>above</w:t>
-      </w:r>
-      <w:proofErr w:type="spellEnd"/>
-      <w:r>
-        <w:t>)</w:t>
-      </w:r>
-    </w:p>
-    <w:p>
-      <w:pPr>
-        <w:pStyle w:val="Subttulo"/>
-        <w:numPr>
-          <w:ilvl w:val="1"/>
-          <w:numId w:val="5"/>
-        </w:numPr>
-      </w:pPr>
-      <w:proofErr w:type="spellStart"/>
-      <w:r>
-        <w:t>Unknown</w:t>
-      </w:r>
-      <w:proofErr w:type="spellEnd"/>
-      <w:r>
-        <w:t xml:space="preserve"> </w:t>
-      </w:r>
-      <w:proofErr w:type="spellStart"/>
-      <w:r>
-        <w:t>License</w:t>
-      </w:r>
-      <w:proofErr w:type="spellEnd"/>
-    </w:p>
-    <w:p>
-      <w:pPr>
-        <w:ind w:left="708"/>
-      </w:pPr>
-    </w:p>
-    <w:p/>
-    <w:p>
-      <w:pPr>
-        <w:pStyle w:val="Prrafodelista"/>
-        <w:numPr>
-          <w:ilvl w:val="0"/>
-          <w:numId w:val="5"/>
-        </w:numPr>
-        <w:rPr>
-          <w:rStyle w:val="SubttuloCar"/>
-          <w:rFonts w:eastAsiaTheme="minorHAnsi"/>
-          <w:color w:val="auto"/>
-          <w:spacing w:val="0"/>
-          <w:sz w:val="24"/>
-          <w:szCs w:val="24"/>
-        </w:rPr>
-      </w:pPr>
-      <w:r>
-        <w:rPr>
-          <w:rStyle w:val="Ttulo2Car"/>
-        </w:rPr>
-        <w:t>Código.</w:t>
-      </w:r>
-      <w:r>
-        <w:t xml:space="preserve"> </w:t>
-      </w:r>
-      <w:r>
-        <w:rPr>
-          <w:rStyle w:val="SubttuloCar"/>
-        </w:rPr>
-        <w:t xml:space="preserve">Adjuntar el código con el que se ha generado el </w:t>
-      </w:r>
-      <w:proofErr w:type="spellStart"/>
-      <w:r>
-        <w:rPr>
-          <w:rStyle w:val="SubttuloCar"/>
-        </w:rPr>
-        <w:t>dataset</w:t>
-      </w:r>
-      <w:proofErr w:type="spellEnd"/>
-      <w:r>
-        <w:rPr>
-          <w:rStyle w:val="SubttuloCar"/>
-        </w:rPr>
-        <w:t>, preferiblemente en Python o, alternativamente, en R.</w:t>
-      </w:r>
-    </w:p>
-    <w:p>
-      <w:pPr>
-        <w:pStyle w:val="Prrafodelista"/>
-      </w:pPr>
-    </w:p>
-    <w:p>
-      <w:pPr>
-        <w:pStyle w:val="Prrafodelista"/>
-        <w:numPr>
-          <w:ilvl w:val="0"/>
-          <w:numId w:val="5"/>
-        </w:numPr>
-        <w:rPr>
-          <w:rStyle w:val="SubttuloCar"/>
-          <w:rFonts w:eastAsiaTheme="minorHAnsi"/>
-          <w:color w:val="auto"/>
-          <w:spacing w:val="0"/>
-          <w:sz w:val="24"/>
-          <w:szCs w:val="24"/>
-        </w:rPr>
-      </w:pPr>
-      <w:proofErr w:type="spellStart"/>
-      <w:r>
-        <w:rPr>
-          <w:rStyle w:val="Ttulo2Car"/>
-        </w:rPr>
-        <w:t>Dataset</w:t>
-      </w:r>
-      <w:proofErr w:type="spellEnd"/>
-      <w:r>
-        <w:rPr>
-          <w:rStyle w:val="Ttulo2Car"/>
-        </w:rPr>
-        <w:t>.</w:t>
-      </w:r>
-      <w:r>
-        <w:t xml:space="preserve"> </w:t>
-      </w:r>
-      <w:r>
-        <w:rPr>
-          <w:rStyle w:val="SubttuloCar"/>
-        </w:rPr>
-        <w:t xml:space="preserve">Publicación del </w:t>
-      </w:r>
-      <w:proofErr w:type="spellStart"/>
-      <w:r>
-        <w:rPr>
-          <w:rStyle w:val="SubttuloCar"/>
-        </w:rPr>
-        <w:t>dataset</w:t>
-      </w:r>
-      <w:proofErr w:type="spellEnd"/>
-      <w:r>
-        <w:rPr>
-          <w:rStyle w:val="SubttuloCar"/>
-        </w:rPr>
-        <w:t xml:space="preserve"> en formato CSV en </w:t>
-      </w:r>
-      <w:proofErr w:type="spellStart"/>
-      <w:r>
-        <w:rPr>
-          <w:rStyle w:val="SubttuloCar"/>
-        </w:rPr>
-        <w:t>Zenodo</w:t>
-      </w:r>
-      <w:proofErr w:type="spellEnd"/>
-      <w:r>
-        <w:rPr>
-          <w:rStyle w:val="SubttuloCar"/>
-        </w:rPr>
-        <w:t xml:space="preserve"> (obtención del DOI) con una breve descripción.</w:t>
-      </w:r>
-    </w:p>
-    <w:p>
-      <w:pPr>
-        <w:pStyle w:val="Prrafodelista"/>
-      </w:pPr>
-    </w:p>
-    <w:p>
-      <w:pPr>
-        <w:ind w:left="708"/>
+        <w:jc w:val="both"/>
       </w:pPr>
     </w:p>
     <w:sectPr>
@@ -1837,6 +2760,79 @@
       <w:szCs w:val="32"/>
     </w:rPr>
   </w:style>
+  <w:style w:type="paragraph" w:styleId="Cita">
+    <w:name w:val="Quote"/>
+    <w:basedOn w:val="Normal"/>
+    <w:next w:val="Normal"/>
+    <w:link w:val="CitaCar"/>
+    <w:uiPriority w:val="29"/>
+    <w:qFormat/>
+    <w:rsid w:val="0015040D"/>
+    <w:pPr>
+      <w:spacing w:before="200" w:after="160"/>
+      <w:ind w:left="864" w:right="864"/>
+      <w:jc w:val="center"/>
+    </w:pPr>
+    <w:rPr>
+      <w:i/>
+      <w:iCs/>
+      <w:color w:val="404040" w:themeColor="text1" w:themeTint="BF"/>
+    </w:rPr>
+  </w:style>
+  <w:style w:type="character" w:customStyle="1" w:styleId="CitaCar">
+    <w:name w:val="Cita Car"/>
+    <w:basedOn w:val="Fuentedeprrafopredeter"/>
+    <w:link w:val="Cita"/>
+    <w:uiPriority w:val="29"/>
+    <w:rsid w:val="0015040D"/>
+    <w:rPr>
+      <w:i/>
+      <w:iCs/>
+      <w:color w:val="404040" w:themeColor="text1" w:themeTint="BF"/>
+    </w:rPr>
+  </w:style>
+  <w:style w:type="character" w:styleId="Hipervnculo">
+    <w:name w:val="Hyperlink"/>
+    <w:basedOn w:val="Fuentedeprrafopredeter"/>
+    <w:uiPriority w:val="99"/>
+    <w:unhideWhenUsed/>
+    <w:rsid w:val="0015040D"/>
+    <w:rPr>
+      <w:color w:val="0563C1" w:themeColor="hyperlink"/>
+      <w:u w:val="single"/>
+    </w:rPr>
+  </w:style>
+  <w:style w:type="character" w:styleId="Mencinsinresolver">
+    <w:name w:val="Unresolved Mention"/>
+    <w:basedOn w:val="Fuentedeprrafopredeter"/>
+    <w:uiPriority w:val="99"/>
+    <w:semiHidden/>
+    <w:unhideWhenUsed/>
+    <w:rsid w:val="0015040D"/>
+    <w:rPr>
+      <w:color w:val="605E5C"/>
+      <w:shd w:val="clear" w:color="auto" w:fill="E1DFDD"/>
+    </w:rPr>
+  </w:style>
+  <w:style w:type="paragraph" w:styleId="Descripcin">
+    <w:name w:val="caption"/>
+    <w:basedOn w:val="Normal"/>
+    <w:next w:val="Normal"/>
+    <w:uiPriority w:val="35"/>
+    <w:unhideWhenUsed/>
+    <w:qFormat/>
+    <w:rsid w:val="007D4376"/>
+    <w:pPr>
+      <w:spacing w:after="200"/>
+    </w:pPr>
+    <w:rPr>
+      <w:i/>
+      <w:iCs/>
+      <w:color w:val="44546A" w:themeColor="text2"/>
+      <w:sz w:val="18"/>
+      <w:szCs w:val="18"/>
+    </w:rPr>
+  </w:style>
 </w:styles>
 </file>
 

</xml_diff>

<commit_message>
Actualizacion: Añadida sección Recursos al documento M2851_prac1.docx
</commit_message>
<xml_diff>
--- a/docs/M2851_prac1.docx
+++ b/docs/M2851_prac1.docx
@@ -3839,70 +3839,18 @@
       <w:r>
         <w:t xml:space="preserve"> </w:t>
       </w:r>
-      <w:r>
-        <w:rPr>
-          <w:rFonts w:eastAsiaTheme="minorEastAsia"/>
-          <w:spacing w:val="15"/>
-          <w:sz w:val="22"/>
-          <w:szCs w:val="22"/>
-        </w:rPr>
-        <w:fldChar w:fldCharType="begin"/>
-      </w:r>
-      <w:r>
-        <w:rPr>
-          <w:rFonts w:eastAsiaTheme="minorEastAsia"/>
-          <w:spacing w:val="15"/>
-          <w:sz w:val="22"/>
-          <w:szCs w:val="22"/>
-        </w:rPr>
-        <w:instrText xml:space="preserve"> HYPERLINK "</w:instrText>
-      </w:r>
-      <w:r>
-        <w:rPr>
-          <w:rFonts w:eastAsiaTheme="minorEastAsia"/>
-          <w:spacing w:val="15"/>
-          <w:sz w:val="22"/>
-          <w:szCs w:val="22"/>
-        </w:rPr>
-        <w:instrText>https://github.com/hulkolarry/TCVD-Practica1</w:instrText>
-      </w:r>
-      <w:r>
-        <w:rPr>
-          <w:rFonts w:eastAsiaTheme="minorEastAsia"/>
-          <w:spacing w:val="15"/>
-          <w:sz w:val="22"/>
-          <w:szCs w:val="22"/>
-        </w:rPr>
-        <w:instrText xml:space="preserve">" </w:instrText>
-      </w:r>
-      <w:r>
-        <w:rPr>
-          <w:rFonts w:eastAsiaTheme="minorEastAsia"/>
-          <w:spacing w:val="15"/>
-          <w:sz w:val="22"/>
-          <w:szCs w:val="22"/>
-        </w:rPr>
-        <w:fldChar w:fldCharType="separate"/>
-      </w:r>
-      <w:r>
-        <w:rPr>
-          <w:rStyle w:val="Hipervnculo"/>
-          <w:rFonts w:eastAsiaTheme="minorEastAsia"/>
-          <w:spacing w:val="15"/>
-          <w:sz w:val="22"/>
-          <w:szCs w:val="22"/>
-        </w:rPr>
-        <w:t>https://github.com/hulkolarry/TCVD-Practica1</w:t>
-      </w:r>
-      <w:r>
-        <w:rPr>
-          <w:rFonts w:eastAsiaTheme="minorEastAsia"/>
-          <w:spacing w:val="15"/>
-          <w:sz w:val="22"/>
-          <w:szCs w:val="22"/>
-        </w:rPr>
-        <w:fldChar w:fldCharType="end"/>
-      </w:r>
+      <w:hyperlink r:id="rId19" w:history="1">
+        <w:r>
+          <w:rPr>
+            <w:rStyle w:val="Hipervnculo"/>
+            <w:rFonts w:eastAsiaTheme="minorEastAsia"/>
+            <w:spacing w:val="15"/>
+            <w:sz w:val="22"/>
+            <w:szCs w:val="22"/>
+          </w:rPr>
+          <w:t>https://github.com/hulkolarry/TCVD-Practica1</w:t>
+        </w:r>
+      </w:hyperlink>
     </w:p>
     <w:p>
       <w:pPr>
@@ -4315,21 +4263,31 @@
         <w:ind w:left="708"/>
         <w:rPr>
           <w:color w:val="000000"/>
-        </w:rPr>
-      </w:pPr>
+          <w:lang w:val="en-US"/>
+        </w:rPr>
+      </w:pPr>
+      <w:r>
+        <w:rPr>
+          <w:color w:val="000000"/>
+          <w:lang w:val="en-US"/>
+        </w:rPr>
+        <w:t>Disallow: /</w:t>
+      </w:r>
       <w:proofErr w:type="spellStart"/>
       <w:r>
         <w:rPr>
           <w:color w:val="000000"/>
-        </w:rPr>
-        <w:t>Disallow</w:t>
+          <w:lang w:val="en-US"/>
+        </w:rPr>
+        <w:t>en</w:t>
       </w:r>
       <w:proofErr w:type="spellEnd"/>
       <w:r>
         <w:rPr>
           <w:color w:val="000000"/>
-        </w:rPr>
-        <w:t>: /en/c/apiok.html</w:t>
+          <w:lang w:val="en-US"/>
+        </w:rPr>
+        <w:t>/c/apiok.html</w:t>
       </w:r>
     </w:p>
     <w:p>
@@ -4339,26 +4297,21 @@
         <w:ind w:left="708"/>
         <w:rPr>
           <w:color w:val="000000"/>
-        </w:rPr>
-      </w:pPr>
+          <w:lang w:val="en-US"/>
+        </w:rPr>
+      </w:pPr>
+      <w:r>
+        <w:rPr>
+          <w:color w:val="000000"/>
+          <w:lang w:val="en-US"/>
+        </w:rPr>
+        <w:t>Disallow: /</w:t>
+      </w:r>
       <w:proofErr w:type="spellStart"/>
       <w:r>
         <w:rPr>
           <w:color w:val="000000"/>
-        </w:rPr>
-        <w:t>Disallow</w:t>
-      </w:r>
-      <w:proofErr w:type="spellEnd"/>
-      <w:r>
-        <w:rPr>
-          <w:color w:val="000000"/>
-        </w:rPr>
-        <w:t>: /</w:t>
-      </w:r>
-      <w:proofErr w:type="spellStart"/>
-      <w:r>
-        <w:rPr>
-          <w:color w:val="000000"/>
+          <w:lang w:val="en-US"/>
         </w:rPr>
         <w:t>bo</w:t>
       </w:r>
@@ -4371,6 +4324,236 @@
         <w:ind w:left="708"/>
         <w:rPr>
           <w:color w:val="000000"/>
+          <w:lang w:val="en-US"/>
+        </w:rPr>
+      </w:pPr>
+    </w:p>
+    <w:p>
+      <w:pPr>
+        <w:pStyle w:val="Prrafodelista"/>
+        <w:numPr>
+          <w:ilvl w:val="0"/>
+          <w:numId w:val="5"/>
+        </w:numPr>
+        <w:autoSpaceDE w:val="0"/>
+        <w:autoSpaceDN w:val="0"/>
+        <w:adjustRightInd w:val="0"/>
+        <w:rPr>
+          <w:rStyle w:val="Ttulo2Car"/>
+        </w:rPr>
+      </w:pPr>
+      <w:r>
+        <w:rPr>
+          <w:rStyle w:val="Ttulo2Car"/>
+        </w:rPr>
+        <w:t>Recursos</w:t>
+      </w:r>
+    </w:p>
+    <w:p>
+      <w:pPr>
+        <w:autoSpaceDE w:val="0"/>
+        <w:autoSpaceDN w:val="0"/>
+        <w:adjustRightInd w:val="0"/>
+        <w:ind w:firstLine="708"/>
+        <w:rPr>
+          <w:rStyle w:val="SubttuloCar"/>
+        </w:rPr>
+      </w:pPr>
+    </w:p>
+    <w:p>
+      <w:pPr>
+        <w:autoSpaceDE w:val="0"/>
+        <w:autoSpaceDN w:val="0"/>
+        <w:adjustRightInd w:val="0"/>
+        <w:ind w:left="708"/>
+        <w:rPr>
+          <w:rStyle w:val="SubttuloCar"/>
+        </w:rPr>
+      </w:pPr>
+      <w:r>
+        <w:rPr>
+          <w:rStyle w:val="SubttuloCar"/>
+        </w:rPr>
+        <w:t>Se han utilizado l</w:t>
+      </w:r>
+      <w:r>
+        <w:rPr>
+          <w:rStyle w:val="SubttuloCar"/>
+        </w:rPr>
+        <w:t>os siguientes recursos para la realizaci</w:t>
+      </w:r>
+      <w:r>
+        <w:rPr>
+          <w:rStyle w:val="SubttuloCar"/>
+        </w:rPr>
+        <w:t>ó</w:t>
+      </w:r>
+      <w:r>
+        <w:rPr>
+          <w:rStyle w:val="SubttuloCar"/>
+        </w:rPr>
+        <w:t>n de la</w:t>
+      </w:r>
+      <w:r>
+        <w:rPr>
+          <w:rStyle w:val="SubttuloCar"/>
+        </w:rPr>
+        <w:t xml:space="preserve"> práctica:</w:t>
+      </w:r>
+    </w:p>
+    <w:p>
+      <w:pPr>
+        <w:autoSpaceDE w:val="0"/>
+        <w:autoSpaceDN w:val="0"/>
+        <w:adjustRightInd w:val="0"/>
+        <w:ind w:firstLine="708"/>
+        <w:rPr>
+          <w:rStyle w:val="SubttuloCar"/>
+        </w:rPr>
+      </w:pPr>
+    </w:p>
+    <w:p>
+      <w:pPr>
+        <w:pStyle w:val="Prrafodelista"/>
+        <w:numPr>
+          <w:ilvl w:val="0"/>
+          <w:numId w:val="14"/>
+        </w:numPr>
+        <w:autoSpaceDE w:val="0"/>
+        <w:autoSpaceDN w:val="0"/>
+        <w:adjustRightInd w:val="0"/>
+        <w:spacing w:after="283"/>
+        <w:ind w:left="1134"/>
+        <w:rPr>
+          <w:rStyle w:val="SubttuloCar"/>
+        </w:rPr>
+      </w:pPr>
+      <w:proofErr w:type="spellStart"/>
+      <w:r>
+        <w:rPr>
+          <w:rStyle w:val="SubttuloCar"/>
+        </w:rPr>
+        <w:t>Subirats</w:t>
+      </w:r>
+      <w:proofErr w:type="spellEnd"/>
+      <w:r>
+        <w:rPr>
+          <w:rStyle w:val="SubttuloCar"/>
+        </w:rPr>
+        <w:t xml:space="preserve">, L., Calvo, M. (2018). Web </w:t>
+      </w:r>
+      <w:proofErr w:type="spellStart"/>
+      <w:r>
+        <w:rPr>
+          <w:rStyle w:val="SubttuloCar"/>
+        </w:rPr>
+        <w:t>Scraping</w:t>
+      </w:r>
+      <w:proofErr w:type="spellEnd"/>
+      <w:r>
+        <w:rPr>
+          <w:rStyle w:val="SubttuloCar"/>
+        </w:rPr>
+        <w:t>. Editorial UOC.</w:t>
+      </w:r>
+    </w:p>
+    <w:p>
+      <w:pPr>
+        <w:pStyle w:val="Prrafodelista"/>
+        <w:numPr>
+          <w:ilvl w:val="0"/>
+          <w:numId w:val="14"/>
+        </w:numPr>
+        <w:autoSpaceDE w:val="0"/>
+        <w:autoSpaceDN w:val="0"/>
+        <w:adjustRightInd w:val="0"/>
+        <w:spacing w:after="283"/>
+        <w:ind w:left="1134"/>
+        <w:rPr>
+          <w:rStyle w:val="SubttuloCar"/>
+          <w:rFonts w:ascii="Times New Roman" w:eastAsiaTheme="minorHAnsi" w:hAnsi="Times New Roman" w:cs="Times New Roman"/>
+          <w:color w:val="000078"/>
+          <w:spacing w:val="0"/>
+          <w:lang w:val="es-ES_tradnl"/>
+        </w:rPr>
+      </w:pPr>
+      <w:proofErr w:type="spellStart"/>
+      <w:r>
+        <w:rPr>
+          <w:rStyle w:val="SubttuloCar"/>
+        </w:rPr>
+        <w:t>Masip</w:t>
+      </w:r>
+      <w:proofErr w:type="spellEnd"/>
+      <w:r>
+        <w:rPr>
+          <w:rStyle w:val="SubttuloCar"/>
+        </w:rPr>
+        <w:t>, D. El lenguaje Python. Editorial UOC.</w:t>
+      </w:r>
+    </w:p>
+    <w:p>
+      <w:pPr>
+        <w:pStyle w:val="Prrafodelista"/>
+        <w:numPr>
+          <w:ilvl w:val="0"/>
+          <w:numId w:val="14"/>
+        </w:numPr>
+        <w:autoSpaceDE w:val="0"/>
+        <w:autoSpaceDN w:val="0"/>
+        <w:adjustRightInd w:val="0"/>
+        <w:spacing w:after="283"/>
+        <w:ind w:left="1134"/>
+        <w:rPr>
+          <w:rStyle w:val="SubttuloCar"/>
+          <w:lang w:val="en-US"/>
+        </w:rPr>
+      </w:pPr>
+      <w:r>
+        <w:rPr>
+          <w:rStyle w:val="SubttuloCar"/>
+        </w:rPr>
+        <w:t xml:space="preserve">Lawson, R. (2015). Web Scraping with Python. </w:t>
+      </w:r>
+      <w:proofErr w:type="spellStart"/>
+      <w:r>
+        <w:rPr>
+          <w:rStyle w:val="SubttuloCar"/>
+          <w:lang w:val="en-US"/>
+        </w:rPr>
+        <w:t>Packt</w:t>
+      </w:r>
+      <w:proofErr w:type="spellEnd"/>
+      <w:r>
+        <w:rPr>
+          <w:rStyle w:val="SubttuloCar"/>
+          <w:lang w:val="en-US"/>
+        </w:rPr>
+        <w:t xml:space="preserve"> Publishing Ltd. Chapter 2.</w:t>
+      </w:r>
+      <w:r>
+        <w:rPr>
+          <w:rStyle w:val="SubttuloCar"/>
+          <w:lang w:val="en-US"/>
+        </w:rPr>
+        <w:t xml:space="preserve"> </w:t>
+      </w:r>
+      <w:r>
+        <w:rPr>
+          <w:rStyle w:val="SubttuloCar"/>
+          <w:lang w:val="en-US"/>
+        </w:rPr>
+        <w:t>Scraping the Data.</w:t>
+      </w:r>
+    </w:p>
+    <w:p>
+      <w:pPr>
+        <w:pStyle w:val="Textopreformateado"/>
+        <w:spacing w:after="283"/>
+        <w:ind w:left="708"/>
+        <w:rPr>
+          <w:color w:val="000000"/>
+          <w:lang w:val="en-US"/>
         </w:rPr>
       </w:pPr>
     </w:p>
@@ -4394,13 +4577,7 @@
         <w:rPr>
           <w:rStyle w:val="Ttulo2Car"/>
         </w:rPr>
-        <w:t>Tabla de contribuciones</w:t>
-      </w:r>
-      <w:r>
-        <w:rPr>
-          <w:rStyle w:val="Ttulo2Car"/>
-        </w:rPr>
-        <w:t>:</w:t>
+        <w:t>Tabla de contribuciones:</w:t>
       </w:r>
     </w:p>
     <w:p>
@@ -4528,7 +4705,7 @@
                 <w:szCs w:val="20"/>
               </w:rPr>
             </w:pPr>
-            <w:hyperlink r:id="rId19" w:history="1">
+            <w:hyperlink r:id="rId20" w:history="1">
               <w:proofErr w:type="spellStart"/>
               <w:r>
                 <w:rPr>
@@ -4551,7 +4728,7 @@
               </w:rPr>
               <w:t xml:space="preserve">, </w:t>
             </w:r>
-            <w:hyperlink r:id="rId20" w:history="1">
+            <w:hyperlink r:id="rId21" w:history="1">
               <w:proofErr w:type="spellStart"/>
               <w:r>
                 <w:rPr>
@@ -4616,7 +4793,7 @@
                 <w:szCs w:val="20"/>
               </w:rPr>
             </w:pPr>
-            <w:hyperlink r:id="rId21" w:history="1">
+            <w:hyperlink r:id="rId22" w:history="1">
               <w:proofErr w:type="spellStart"/>
               <w:r>
                 <w:rPr>
@@ -4639,7 +4816,7 @@
               </w:rPr>
               <w:t xml:space="preserve">, </w:t>
             </w:r>
-            <w:hyperlink r:id="rId22" w:history="1">
+            <w:hyperlink r:id="rId23" w:history="1">
               <w:proofErr w:type="spellStart"/>
               <w:r>
                 <w:rPr>
@@ -4705,7 +4882,7 @@
                 <w:szCs w:val="20"/>
               </w:rPr>
             </w:pPr>
-            <w:hyperlink r:id="rId23" w:history="1">
+            <w:hyperlink r:id="rId24" w:history="1">
               <w:proofErr w:type="spellStart"/>
               <w:r>
                 <w:rPr>
@@ -4728,7 +4905,7 @@
               </w:rPr>
               <w:t xml:space="preserve">, </w:t>
             </w:r>
-            <w:hyperlink r:id="rId24" w:history="1">
+            <w:hyperlink r:id="rId25" w:history="1">
               <w:proofErr w:type="spellStart"/>
               <w:r>
                 <w:rPr>
@@ -4754,8 +4931,8 @@
       </w:pPr>
     </w:p>
     <w:sectPr>
-      <w:footerReference w:type="even" r:id="rId25"/>
-      <w:footerReference w:type="default" r:id="rId26"/>
+      <w:footerReference w:type="even" r:id="rId26"/>
+      <w:footerReference w:type="default" r:id="rId27"/>
       <w:pgSz w:w="11906" w:h="16838"/>
       <w:pgMar w:top="1417" w:right="1701" w:bottom="1417" w:left="1701" w:header="708" w:footer="708" w:gutter="0"/>
       <w:cols w:space="708"/>
@@ -4797,6 +4974,11 @@
         <w:docPartUnique/>
       </w:docPartObj>
     </w:sdtPr>
+    <w:sdtEndPr>
+      <w:rPr>
+        <w:rStyle w:val="Nmerodepgina"/>
+      </w:rPr>
+    </w:sdtEndPr>
     <w:sdtContent>
       <w:p>
         <w:pPr>
@@ -4848,6 +5030,11 @@
         <w:docPartUnique/>
       </w:docPartObj>
     </w:sdtPr>
+    <w:sdtEndPr>
+      <w:rPr>
+        <w:rStyle w:val="Nmerodepgina"/>
+      </w:rPr>
+    </w:sdtEndPr>
     <w:sdtContent>
       <w:p>
         <w:pPr>
@@ -5849,7 +6036,7 @@
   <w:abstractNum w:abstractNumId="6" w15:restartNumberingAfterBreak="0">
     <w:nsid w:val="1AD87CD1"/>
     <w:multiLevelType w:val="hybridMultilevel"/>
-    <w:tmpl w:val="1C4AABF6"/>
+    <w:tmpl w:val="1BB2E80E"/>
     <w:lvl w:ilvl="0" w:tplc="C0061D1C">
       <w:start w:val="1"/>
       <w:numFmt w:val="decimal"/>
@@ -5938,6 +6125,92 @@
     </w:lvl>
   </w:abstractNum>
   <w:abstractNum w:abstractNumId="7" w15:restartNumberingAfterBreak="0">
+    <w:nsid w:val="1BDC7571"/>
+    <w:multiLevelType w:val="hybridMultilevel"/>
+    <w:tmpl w:val="78863298"/>
+    <w:lvl w:ilvl="0" w:tplc="040A000F">
+      <w:start w:val="1"/>
+      <w:numFmt w:val="decimal"/>
+      <w:lvlText w:val="%1."/>
+      <w:lvlJc w:val="left"/>
+      <w:pPr>
+        <w:ind w:left="720" w:hanging="360"/>
+      </w:pPr>
+    </w:lvl>
+    <w:lvl w:ilvl="1" w:tplc="040A0019" w:tentative="1">
+      <w:start w:val="1"/>
+      <w:numFmt w:val="lowerLetter"/>
+      <w:lvlText w:val="%2."/>
+      <w:lvlJc w:val="left"/>
+      <w:pPr>
+        <w:ind w:left="1440" w:hanging="360"/>
+      </w:pPr>
+    </w:lvl>
+    <w:lvl w:ilvl="2" w:tplc="040A001B" w:tentative="1">
+      <w:start w:val="1"/>
+      <w:numFmt w:val="lowerRoman"/>
+      <w:lvlText w:val="%3."/>
+      <w:lvlJc w:val="right"/>
+      <w:pPr>
+        <w:ind w:left="2160" w:hanging="180"/>
+      </w:pPr>
+    </w:lvl>
+    <w:lvl w:ilvl="3" w:tplc="040A000F" w:tentative="1">
+      <w:start w:val="1"/>
+      <w:numFmt w:val="decimal"/>
+      <w:lvlText w:val="%4."/>
+      <w:lvlJc w:val="left"/>
+      <w:pPr>
+        <w:ind w:left="2880" w:hanging="360"/>
+      </w:pPr>
+    </w:lvl>
+    <w:lvl w:ilvl="4" w:tplc="040A0019" w:tentative="1">
+      <w:start w:val="1"/>
+      <w:numFmt w:val="lowerLetter"/>
+      <w:lvlText w:val="%5."/>
+      <w:lvlJc w:val="left"/>
+      <w:pPr>
+        <w:ind w:left="3600" w:hanging="360"/>
+      </w:pPr>
+    </w:lvl>
+    <w:lvl w:ilvl="5" w:tplc="040A001B" w:tentative="1">
+      <w:start w:val="1"/>
+      <w:numFmt w:val="lowerRoman"/>
+      <w:lvlText w:val="%6."/>
+      <w:lvlJc w:val="right"/>
+      <w:pPr>
+        <w:ind w:left="4320" w:hanging="180"/>
+      </w:pPr>
+    </w:lvl>
+    <w:lvl w:ilvl="6" w:tplc="040A000F" w:tentative="1">
+      <w:start w:val="1"/>
+      <w:numFmt w:val="decimal"/>
+      <w:lvlText w:val="%7."/>
+      <w:lvlJc w:val="left"/>
+      <w:pPr>
+        <w:ind w:left="5040" w:hanging="360"/>
+      </w:pPr>
+    </w:lvl>
+    <w:lvl w:ilvl="7" w:tplc="040A0019" w:tentative="1">
+      <w:start w:val="1"/>
+      <w:numFmt w:val="lowerLetter"/>
+      <w:lvlText w:val="%8."/>
+      <w:lvlJc w:val="left"/>
+      <w:pPr>
+        <w:ind w:left="5760" w:hanging="360"/>
+      </w:pPr>
+    </w:lvl>
+    <w:lvl w:ilvl="8" w:tplc="040A001B" w:tentative="1">
+      <w:start w:val="1"/>
+      <w:numFmt w:val="lowerRoman"/>
+      <w:lvlText w:val="%9."/>
+      <w:lvlJc w:val="right"/>
+      <w:pPr>
+        <w:ind w:left="6480" w:hanging="180"/>
+      </w:pPr>
+    </w:lvl>
+  </w:abstractNum>
+  <w:abstractNum w:abstractNumId="8" w15:restartNumberingAfterBreak="0">
     <w:nsid w:val="232507FB"/>
     <w:multiLevelType w:val="hybridMultilevel"/>
     <w:tmpl w:val="0C940C80"/>
@@ -6023,7 +6296,7 @@
       </w:pPr>
     </w:lvl>
   </w:abstractNum>
-  <w:abstractNum w:abstractNumId="8" w15:restartNumberingAfterBreak="0">
+  <w:abstractNum w:abstractNumId="9" w15:restartNumberingAfterBreak="0">
     <w:nsid w:val="28D664D4"/>
     <w:multiLevelType w:val="hybridMultilevel"/>
     <w:tmpl w:val="E7C04AC8"/>
@@ -6109,7 +6382,7 @@
       </w:pPr>
     </w:lvl>
   </w:abstractNum>
-  <w:abstractNum w:abstractNumId="9" w15:restartNumberingAfterBreak="0">
+  <w:abstractNum w:abstractNumId="10" w15:restartNumberingAfterBreak="0">
     <w:nsid w:val="33394A4B"/>
     <w:multiLevelType w:val="multilevel"/>
     <w:tmpl w:val="040A001F"/>
@@ -6196,7 +6469,7 @@
       </w:pPr>
     </w:lvl>
   </w:abstractNum>
-  <w:abstractNum w:abstractNumId="10" w15:restartNumberingAfterBreak="0">
+  <w:abstractNum w:abstractNumId="11" w15:restartNumberingAfterBreak="0">
     <w:nsid w:val="50AB7585"/>
     <w:multiLevelType w:val="multilevel"/>
     <w:tmpl w:val="8BC6C370"/>
@@ -6282,7 +6555,7 @@
       </w:pPr>
     </w:lvl>
   </w:abstractNum>
-  <w:abstractNum w:abstractNumId="11" w15:restartNumberingAfterBreak="0">
+  <w:abstractNum w:abstractNumId="12" w15:restartNumberingAfterBreak="0">
     <w:nsid w:val="5F837907"/>
     <w:multiLevelType w:val="multilevel"/>
     <w:tmpl w:val="8BC6C370"/>
@@ -6366,19 +6639,132 @@
       <w:pPr>
         <w:ind w:left="6480" w:hanging="180"/>
       </w:pPr>
+    </w:lvl>
+  </w:abstractNum>
+  <w:abstractNum w:abstractNumId="13" w15:restartNumberingAfterBreak="0">
+    <w:nsid w:val="7A7814C5"/>
+    <w:multiLevelType w:val="hybridMultilevel"/>
+    <w:tmpl w:val="EA3CC7D4"/>
+    <w:lvl w:ilvl="0" w:tplc="040A0001">
+      <w:start w:val="1"/>
+      <w:numFmt w:val="bullet"/>
+      <w:lvlText w:val=""/>
+      <w:lvlJc w:val="left"/>
+      <w:pPr>
+        <w:ind w:left="3216" w:hanging="360"/>
+      </w:pPr>
+      <w:rPr>
+        <w:rFonts w:ascii="Symbol" w:hAnsi="Symbol" w:hint="default"/>
+      </w:rPr>
+    </w:lvl>
+    <w:lvl w:ilvl="1" w:tplc="040A0003" w:tentative="1">
+      <w:start w:val="1"/>
+      <w:numFmt w:val="bullet"/>
+      <w:lvlText w:val="o"/>
+      <w:lvlJc w:val="left"/>
+      <w:pPr>
+        <w:ind w:left="3936" w:hanging="360"/>
+      </w:pPr>
+      <w:rPr>
+        <w:rFonts w:ascii="Courier New" w:hAnsi="Courier New" w:hint="default"/>
+      </w:rPr>
+    </w:lvl>
+    <w:lvl w:ilvl="2" w:tplc="040A0005" w:tentative="1">
+      <w:start w:val="1"/>
+      <w:numFmt w:val="bullet"/>
+      <w:lvlText w:val=""/>
+      <w:lvlJc w:val="left"/>
+      <w:pPr>
+        <w:ind w:left="4656" w:hanging="360"/>
+      </w:pPr>
+      <w:rPr>
+        <w:rFonts w:ascii="Wingdings" w:hAnsi="Wingdings" w:hint="default"/>
+      </w:rPr>
+    </w:lvl>
+    <w:lvl w:ilvl="3" w:tplc="040A0001" w:tentative="1">
+      <w:start w:val="1"/>
+      <w:numFmt w:val="bullet"/>
+      <w:lvlText w:val=""/>
+      <w:lvlJc w:val="left"/>
+      <w:pPr>
+        <w:ind w:left="5376" w:hanging="360"/>
+      </w:pPr>
+      <w:rPr>
+        <w:rFonts w:ascii="Symbol" w:hAnsi="Symbol" w:hint="default"/>
+      </w:rPr>
+    </w:lvl>
+    <w:lvl w:ilvl="4" w:tplc="040A0003" w:tentative="1">
+      <w:start w:val="1"/>
+      <w:numFmt w:val="bullet"/>
+      <w:lvlText w:val="o"/>
+      <w:lvlJc w:val="left"/>
+      <w:pPr>
+        <w:ind w:left="6096" w:hanging="360"/>
+      </w:pPr>
+      <w:rPr>
+        <w:rFonts w:ascii="Courier New" w:hAnsi="Courier New" w:hint="default"/>
+      </w:rPr>
+    </w:lvl>
+    <w:lvl w:ilvl="5" w:tplc="040A0005" w:tentative="1">
+      <w:start w:val="1"/>
+      <w:numFmt w:val="bullet"/>
+      <w:lvlText w:val=""/>
+      <w:lvlJc w:val="left"/>
+      <w:pPr>
+        <w:ind w:left="6816" w:hanging="360"/>
+      </w:pPr>
+      <w:rPr>
+        <w:rFonts w:ascii="Wingdings" w:hAnsi="Wingdings" w:hint="default"/>
+      </w:rPr>
+    </w:lvl>
+    <w:lvl w:ilvl="6" w:tplc="040A0001" w:tentative="1">
+      <w:start w:val="1"/>
+      <w:numFmt w:val="bullet"/>
+      <w:lvlText w:val=""/>
+      <w:lvlJc w:val="left"/>
+      <w:pPr>
+        <w:ind w:left="7536" w:hanging="360"/>
+      </w:pPr>
+      <w:rPr>
+        <w:rFonts w:ascii="Symbol" w:hAnsi="Symbol" w:hint="default"/>
+      </w:rPr>
+    </w:lvl>
+    <w:lvl w:ilvl="7" w:tplc="040A0003" w:tentative="1">
+      <w:start w:val="1"/>
+      <w:numFmt w:val="bullet"/>
+      <w:lvlText w:val="o"/>
+      <w:lvlJc w:val="left"/>
+      <w:pPr>
+        <w:ind w:left="8256" w:hanging="360"/>
+      </w:pPr>
+      <w:rPr>
+        <w:rFonts w:ascii="Courier New" w:hAnsi="Courier New" w:hint="default"/>
+      </w:rPr>
+    </w:lvl>
+    <w:lvl w:ilvl="8" w:tplc="040A0005" w:tentative="1">
+      <w:start w:val="1"/>
+      <w:numFmt w:val="bullet"/>
+      <w:lvlText w:val=""/>
+      <w:lvlJc w:val="left"/>
+      <w:pPr>
+        <w:ind w:left="8976" w:hanging="360"/>
+      </w:pPr>
+      <w:rPr>
+        <w:rFonts w:ascii="Wingdings" w:hAnsi="Wingdings" w:hint="default"/>
+      </w:rPr>
     </w:lvl>
   </w:abstractNum>
   <w:num w:numId="1">
     <w:abstractNumId w:val="3"/>
   </w:num>
   <w:num w:numId="2">
-    <w:abstractNumId w:val="9"/>
+    <w:abstractNumId w:val="10"/>
   </w:num>
   <w:num w:numId="3">
-    <w:abstractNumId w:val="7"/>
+    <w:abstractNumId w:val="8"/>
   </w:num>
   <w:num w:numId="4">
-    <w:abstractNumId w:val="8"/>
+    <w:abstractNumId w:val="9"/>
   </w:num>
   <w:num w:numId="5">
     <w:abstractNumId w:val="6"/>
@@ -6390,7 +6776,7 @@
     <w:abstractNumId w:val="5"/>
   </w:num>
   <w:num w:numId="8">
-    <w:abstractNumId w:val="11"/>
+    <w:abstractNumId w:val="12"/>
   </w:num>
   <w:num w:numId="9">
     <w:abstractNumId w:val="0"/>
@@ -6399,10 +6785,16 @@
     <w:abstractNumId w:val="1"/>
   </w:num>
   <w:num w:numId="11">
-    <w:abstractNumId w:val="10"/>
+    <w:abstractNumId w:val="11"/>
   </w:num>
   <w:num w:numId="12">
     <w:abstractNumId w:val="2"/>
+  </w:num>
+  <w:num w:numId="13">
+    <w:abstractNumId w:val="7"/>
+  </w:num>
+  <w:num w:numId="14">
+    <w:abstractNumId w:val="13"/>
   </w:num>
 </w:numbering>
 </file>

</xml_diff>